<commit_message>
Updated copy right note to full courses
</commit_message>
<xml_diff>
--- a/FullCourseDocuments/JavaScript_Beginners_Course_by_Testers_Talk_Document.docx
+++ b/FullCourseDocuments/JavaScript_Beginners_Course_by_Testers_Talk_Document.docx
@@ -1,6 +1,6 @@
 
 <file path=word/document.xml><?xml version="1.0" encoding="utf-8"?>
-<w:document xmlns:wpc="http://schemas.microsoft.com/office/word/2010/wordprocessingCanvas" xmlns:cx="http://schemas.microsoft.com/office/drawing/2014/chartex" xmlns:cx1="http://schemas.microsoft.com/office/drawing/2015/9/8/chartex" xmlns:cx2="http://schemas.microsoft.com/office/drawing/2015/10/21/chartex" xmlns:cx3="http://schemas.microsoft.com/office/drawing/2016/5/9/chartex" xmlns:cx4="http://schemas.microsoft.com/office/drawing/2016/5/10/chartex" xmlns:cx5="http://schemas.microsoft.com/office/drawing/2016/5/11/chartex" xmlns:cx6="http://schemas.microsoft.com/office/drawing/2016/5/12/chartex" xmlns:cx7="http://schemas.microsoft.com/office/drawing/2016/5/13/chartex" xmlns:cx8="http://schemas.microsoft.com/office/drawing/2016/5/14/chartex" xmlns:mc="http://schemas.openxmlformats.org/markup-compatibility/2006" xmlns:aink="http://schemas.microsoft.com/office/drawing/2016/ink" xmlns:am3d="http://schemas.microsoft.com/office/drawing/2017/model3d" xmlns:o="urn:schemas-microsoft-com:office:office" xmlns:oel="http://schemas.microsoft.com/office/2019/extlst" xmlns:r="http://schemas.openxmlformats.org/officeDocument/2006/relationships" xmlns:m="http://schemas.openxmlformats.org/officeDocument/2006/math" xmlns:v="urn:schemas-microsoft-com:vml" xmlns:wp14="http://schemas.microsoft.com/office/word/2010/wordprocessingDrawing" xmlns:wp="http://schemas.openxmlformats.org/drawingml/2006/wordprocessingDrawing" xmlns:w10="urn:schemas-microsoft-com:office:word" xmlns:w="http://schemas.openxmlformats.org/wordprocessingml/2006/main" xmlns:w14="http://schemas.microsoft.com/office/word/2010/wordml" xmlns:w15="http://schemas.microsoft.com/office/word/2012/wordml" xmlns:w16cex="http://schemas.microsoft.com/office/word/2018/wordml/cex" xmlns:w16cid="http://schemas.microsoft.com/office/word/2016/wordml/cid" xmlns:w16="http://schemas.microsoft.com/office/word/2018/wordml" xmlns:w16du="http://schemas.microsoft.com/office/word/2023/wordml/word16du" xmlns:w16sdtdh="http://schemas.microsoft.com/office/word/2020/wordml/sdtdatahash" xmlns:w16sdtfl="http://schemas.microsoft.com/office/word/2024/wordml/sdtformatlock" xmlns:w16se="http://schemas.microsoft.com/office/word/2015/wordml/symex" xmlns:wpg="http://schemas.microsoft.com/office/word/2010/wordprocessingGroup" xmlns:wpi="http://schemas.microsoft.com/office/word/2010/wordprocessingInk" xmlns:wne="http://schemas.microsoft.com/office/word/2006/wordml" xmlns:wps="http://schemas.microsoft.com/office/word/2010/wordprocessingShape" mc:Ignorable="w14 w15 w16se w16cid w16 w16cex w16sdtdh w16sdtfl w16du wp14">
+<w:document xmlns:wpc="http://schemas.microsoft.com/office/word/2010/wordprocessingCanvas" xmlns:cx="http://schemas.microsoft.com/office/drawing/2014/chartex" xmlns:cx1="http://schemas.microsoft.com/office/drawing/2015/9/8/chartex" xmlns:cx2="http://schemas.microsoft.com/office/drawing/2015/10/21/chartex" xmlns:cx3="http://schemas.microsoft.com/office/drawing/2016/5/9/chartex" xmlns:cx4="http://schemas.microsoft.com/office/drawing/2016/5/10/chartex" xmlns:cx5="http://schemas.microsoft.com/office/drawing/2016/5/11/chartex" xmlns:cx6="http://schemas.microsoft.com/office/drawing/2016/5/12/chartex" xmlns:cx7="http://schemas.microsoft.com/office/drawing/2016/5/13/chartex" xmlns:cx8="http://schemas.microsoft.com/office/drawing/2016/5/14/chartex" xmlns:mc="http://schemas.openxmlformats.org/markup-compatibility/2006" xmlns:aink="http://schemas.microsoft.com/office/drawing/2016/ink" xmlns:am3d="http://schemas.microsoft.com/office/drawing/2017/model3d" xmlns:o="urn:schemas-microsoft-com:office:office" xmlns:oel="http://schemas.microsoft.com/office/2019/extlst" xmlns:r="http://schemas.openxmlformats.org/officeDocument/2006/relationships" xmlns:m="http://schemas.openxmlformats.org/officeDocument/2006/math" xmlns:v="urn:schemas-microsoft-com:vml" xmlns:wp14="http://schemas.microsoft.com/office/word/2010/wordprocessingDrawing" xmlns:wp="http://schemas.openxmlformats.org/drawingml/2006/wordprocessingDrawing" xmlns:w10="urn:schemas-microsoft-com:office:word" xmlns:w="http://schemas.openxmlformats.org/wordprocessingml/2006/main" xmlns:w14="http://schemas.microsoft.com/office/word/2010/wordml" xmlns:w15="http://schemas.microsoft.com/office/word/2012/wordml" xmlns:w16cex="http://schemas.microsoft.com/office/word/2018/wordml/cex" xmlns:w16cid="http://schemas.microsoft.com/office/word/2016/wordml/cid" xmlns:w16="http://schemas.microsoft.com/office/word/2018/wordml" xmlns:w16du="http://schemas.microsoft.com/office/word/2023/wordml/word16du" xmlns:w16sdtdh="http://schemas.microsoft.com/office/word/2020/wordml/sdtdatahash" xmlns:w16sdtfl="http://schemas.microsoft.com/office/word/2024/wordml/sdtformatlock" xmlns:w16se="http://schemas.microsoft.com/office/word/2015/wordml/symex" xmlns:wpg="http://schemas.microsoft.com/office/word/2010/wordprocessingGroup" xmlns:wpi="http://schemas.microsoft.com/office/word/2010/wordprocessingInk" xmlns:wne="http://schemas.microsoft.com/office/word/2006/wordml" xmlns:wps="http://schemas.microsoft.com/office/word/2010/wordprocessingShape" xmlns:a="http://schemas.openxmlformats.org/drawingml/2006/main" xmlns:pic="http://schemas.openxmlformats.org/drawingml/2006/picture" xmlns:a14="http://schemas.microsoft.com/office/drawing/2010/main" xmlns:woe="http://schemas.microsoft.com/office/word/2020/oembed" mc:Ignorable="w14 w15 w16se w16cid w16 w16cex w16sdtdh w16sdtfl w16du wp14">
   <w:body>
     <w:p>
       <w:pPr>
@@ -1050,7 +1050,6 @@
           <w:bCs/>
           <w:lang w:val="en-US"/>
         </w:rPr>
-        <w:lastRenderedPageBreak/>
         <w:t>Functions</w:t>
       </w:r>
       <w:r>
@@ -1388,7 +1387,7 @@
     <w:p>
       <w:pPr>
         <w:rPr>
-          <w:rFonts w:ascii="Calibri" w:eastAsia="Calibri" w:hAnsi="Calibri" w:cs="Calibri"/>
+          <w:rFonts w:ascii="Calibri" w:hAnsi="Calibri" w:eastAsia="Calibri" w:cs="Calibri"/>
           <w:color w:val="FFFF00"/>
           <w:sz w:val="28"/>
           <w:szCs w:val="28"/>
@@ -1397,19 +1396,18 @@
       </w:pPr>
       <w:r>
         <w:rPr>
-          <w:rFonts w:ascii="Calibri" w:eastAsia="Calibri" w:hAnsi="Calibri" w:cs="Calibri"/>
+          <w:rFonts w:ascii="Calibri" w:hAnsi="Calibri" w:eastAsia="Calibri" w:cs="Calibri"/>
           <w:color w:val="FFFF00"/>
           <w:sz w:val="28"/>
           <w:szCs w:val="28"/>
           <w:highlight w:val="black"/>
           <w:lang w:val="en-US"/>
         </w:rPr>
-        <w:lastRenderedPageBreak/>
         <w:t xml:space="preserve">*** </w:t>
       </w:r>
       <w:r>
         <w:rPr>
-          <w:rFonts w:ascii="Calibri" w:eastAsia="Calibri" w:hAnsi="Calibri" w:cs="Calibri"/>
+          <w:rFonts w:ascii="Calibri" w:hAnsi="Calibri" w:eastAsia="Calibri" w:cs="Calibri"/>
           <w:b/>
           <w:bCs/>
           <w:color w:val="FFFF00"/>
@@ -1422,7 +1420,7 @@
       </w:r>
       <w:r>
         <w:rPr>
-          <w:rFonts w:ascii="Calibri" w:eastAsia="Calibri" w:hAnsi="Calibri" w:cs="Calibri"/>
+          <w:rFonts w:ascii="Calibri" w:hAnsi="Calibri" w:eastAsia="Calibri" w:cs="Calibri"/>
           <w:b/>
           <w:bCs/>
           <w:color w:val="FFFF00"/>
@@ -1435,7 +1433,7 @@
       </w:r>
       <w:r>
         <w:rPr>
-          <w:rFonts w:ascii="Calibri" w:eastAsia="Calibri" w:hAnsi="Calibri" w:cs="Calibri"/>
+          <w:rFonts w:ascii="Calibri" w:hAnsi="Calibri" w:eastAsia="Calibri" w:cs="Calibri"/>
           <w:b/>
           <w:bCs/>
           <w:color w:val="FFFF00"/>
@@ -1448,7 +1446,7 @@
       </w:r>
       <w:r>
         <w:rPr>
-          <w:rFonts w:ascii="Calibri" w:eastAsia="Calibri" w:hAnsi="Calibri" w:cs="Calibri"/>
+          <w:rFonts w:ascii="Calibri" w:hAnsi="Calibri" w:eastAsia="Calibri" w:cs="Calibri"/>
           <w:color w:val="FFFF00"/>
           <w:sz w:val="28"/>
           <w:szCs w:val="28"/>
@@ -1461,7 +1459,7 @@
     <w:p>
       <w:pPr>
         <w:rPr>
-          <w:rFonts w:ascii="Calibri" w:eastAsia="Calibri" w:hAnsi="Calibri" w:cs="Calibri"/>
+          <w:rFonts w:ascii="Calibri" w:hAnsi="Calibri" w:eastAsia="Calibri" w:cs="Calibri"/>
           <w:color w:val="000000" w:themeColor="text1"/>
           <w:sz w:val="28"/>
           <w:szCs w:val="28"/>
@@ -1472,7 +1470,7 @@
         <w:r>
           <w:rPr>
             <w:rStyle w:val="Hyperlink"/>
-            <w:rFonts w:ascii="Calibri" w:eastAsia="Calibri" w:hAnsi="Calibri" w:cs="Calibri"/>
+            <w:rFonts w:ascii="Calibri" w:hAnsi="Calibri" w:eastAsia="Calibri" w:cs="Calibri"/>
             <w:sz w:val="28"/>
             <w:szCs w:val="28"/>
             <w:lang w:val="en-US"/>
@@ -1484,7 +1482,7 @@
     <w:p>
       <w:pPr>
         <w:rPr>
-          <w:rFonts w:ascii="Calibri" w:eastAsia="Calibri" w:hAnsi="Calibri" w:cs="Calibri"/>
+          <w:rFonts w:ascii="Calibri" w:hAnsi="Calibri" w:eastAsia="Calibri" w:cs="Calibri"/>
           <w:sz w:val="28"/>
           <w:szCs w:val="28"/>
           <w:lang w:val="en-US"/>
@@ -1494,7 +1492,7 @@
     <w:p>
       <w:pPr>
         <w:rPr>
-          <w:rFonts w:ascii="Calibri" w:eastAsia="Calibri" w:hAnsi="Calibri" w:cs="Calibri"/>
+          <w:rFonts w:ascii="Calibri" w:hAnsi="Calibri" w:eastAsia="Calibri" w:cs="Calibri"/>
           <w:color w:val="FFFF00"/>
           <w:sz w:val="26"/>
           <w:szCs w:val="26"/>
@@ -1503,7 +1501,7 @@
       </w:pPr>
       <w:r>
         <w:rPr>
-          <w:rFonts w:ascii="Calibri" w:eastAsia="Calibri" w:hAnsi="Calibri" w:cs="Calibri"/>
+          <w:rFonts w:ascii="Calibri" w:hAnsi="Calibri" w:eastAsia="Calibri" w:cs="Calibri"/>
           <w:color w:val="FFFF00"/>
           <w:sz w:val="26"/>
           <w:szCs w:val="26"/>
@@ -1513,7 +1511,7 @@
       </w:r>
       <w:r>
         <w:rPr>
-          <w:rFonts w:ascii="Calibri" w:eastAsia="Calibri" w:hAnsi="Calibri" w:cs="Calibri"/>
+          <w:rFonts w:ascii="Calibri" w:hAnsi="Calibri" w:eastAsia="Calibri" w:cs="Calibri"/>
           <w:color w:val="FFFF00"/>
           <w:sz w:val="26"/>
           <w:szCs w:val="26"/>
@@ -1524,7 +1522,7 @@
       </w:r>
       <w:r>
         <w:rPr>
-          <w:rFonts w:ascii="Calibri" w:eastAsia="Calibri" w:hAnsi="Calibri" w:cs="Calibri"/>
+          <w:rFonts w:ascii="Calibri" w:hAnsi="Calibri" w:eastAsia="Calibri" w:cs="Calibri"/>
           <w:b/>
           <w:bCs/>
           <w:color w:val="FFFF00"/>
@@ -1537,7 +1535,7 @@
       </w:r>
       <w:r>
         <w:rPr>
-          <w:rFonts w:ascii="Calibri" w:eastAsia="Calibri" w:hAnsi="Calibri" w:cs="Calibri"/>
+          <w:rFonts w:ascii="Calibri" w:hAnsi="Calibri" w:eastAsia="Calibri" w:cs="Calibri"/>
           <w:color w:val="FFFF00"/>
           <w:sz w:val="26"/>
           <w:szCs w:val="26"/>
@@ -1550,7 +1548,7 @@
     <w:p>
       <w:pPr>
         <w:rPr>
-          <w:rFonts w:ascii="Calibri" w:eastAsia="Calibri" w:hAnsi="Calibri" w:cs="Calibri"/>
+          <w:rFonts w:ascii="Calibri" w:hAnsi="Calibri" w:eastAsia="Calibri" w:cs="Calibri"/>
           <w:color w:val="0563C1"/>
           <w:sz w:val="28"/>
           <w:szCs w:val="28"/>
@@ -1561,7 +1559,7 @@
         <w:r>
           <w:rPr>
             <w:rStyle w:val="Hyperlink"/>
-            <w:rFonts w:ascii="Calibri" w:eastAsia="Calibri" w:hAnsi="Calibri" w:cs="Calibri"/>
+            <w:rFonts w:ascii="Calibri" w:hAnsi="Calibri" w:eastAsia="Calibri" w:cs="Calibri"/>
             <w:sz w:val="28"/>
             <w:szCs w:val="28"/>
             <w:lang w:val="en-US"/>
@@ -1573,7 +1571,7 @@
     <w:p>
       <w:pPr>
         <w:rPr>
-          <w:rFonts w:ascii="Calibri" w:eastAsia="Calibri" w:hAnsi="Calibri" w:cs="Calibri"/>
+          <w:rFonts w:ascii="Calibri" w:hAnsi="Calibri" w:eastAsia="Calibri" w:cs="Calibri"/>
           <w:color w:val="000000" w:themeColor="text1"/>
           <w:sz w:val="40"/>
           <w:szCs w:val="40"/>
@@ -1584,7 +1582,7 @@
     <w:p>
       <w:pPr>
         <w:rPr>
-          <w:rFonts w:ascii="Calibri" w:eastAsia="Calibri" w:hAnsi="Calibri" w:cs="Calibri"/>
+          <w:rFonts w:ascii="Calibri" w:hAnsi="Calibri" w:eastAsia="Calibri" w:cs="Calibri"/>
           <w:color w:val="000000" w:themeColor="text1"/>
           <w:sz w:val="36"/>
           <w:szCs w:val="36"/>
@@ -1593,7 +1591,7 @@
       </w:pPr>
       <w:r>
         <w:rPr>
-          <w:rFonts w:ascii="Calibri" w:eastAsia="Calibri" w:hAnsi="Calibri" w:cs="Calibri"/>
+          <w:rFonts w:ascii="Calibri" w:hAnsi="Calibri" w:eastAsia="Calibri" w:cs="Calibri"/>
           <w:color w:val="000000" w:themeColor="text1"/>
           <w:sz w:val="36"/>
           <w:szCs w:val="36"/>
@@ -1603,7 +1601,7 @@
       </w:r>
       <w:r>
         <w:rPr>
-          <w:rFonts w:ascii="Calibri" w:eastAsia="Calibri" w:hAnsi="Calibri" w:cs="Calibri"/>
+          <w:rFonts w:ascii="Calibri" w:hAnsi="Calibri" w:eastAsia="Calibri" w:cs="Calibri"/>
           <w:b/>
           <w:bCs/>
           <w:color w:val="FF2600"/>
@@ -1615,7 +1613,7 @@
       </w:r>
       <w:r>
         <w:rPr>
-          <w:rFonts w:ascii="Calibri" w:eastAsia="Calibri" w:hAnsi="Calibri" w:cs="Calibri"/>
+          <w:rFonts w:ascii="Calibri" w:hAnsi="Calibri" w:eastAsia="Calibri" w:cs="Calibri"/>
           <w:color w:val="000000" w:themeColor="text1"/>
           <w:sz w:val="36"/>
           <w:szCs w:val="36"/>
@@ -1632,7 +1630,7 @@
           <w:numId w:val="1"/>
         </w:numPr>
         <w:rPr>
-          <w:rFonts w:ascii="Calibri" w:eastAsia="Calibri" w:hAnsi="Calibri" w:cs="Calibri"/>
+          <w:rFonts w:ascii="Calibri" w:hAnsi="Calibri" w:eastAsia="Calibri" w:cs="Calibri"/>
           <w:color w:val="000000" w:themeColor="text1"/>
           <w:sz w:val="28"/>
           <w:szCs w:val="28"/>
@@ -1641,7 +1639,7 @@
       </w:pPr>
       <w:r>
         <w:rPr>
-          <w:rFonts w:ascii="Calibri" w:eastAsia="Calibri" w:hAnsi="Calibri" w:cs="Calibri"/>
+          <w:rFonts w:ascii="Calibri" w:hAnsi="Calibri" w:eastAsia="Calibri" w:cs="Calibri"/>
           <w:b/>
           <w:bCs/>
           <w:color w:val="000000" w:themeColor="text1"/>
@@ -1657,7 +1655,7 @@
         <w:pStyle w:val="ListParagraph"/>
         <w:ind w:left="295"/>
         <w:rPr>
-          <w:rFonts w:ascii="Calibri" w:eastAsia="Calibri" w:hAnsi="Calibri" w:cs="Calibri"/>
+          <w:rFonts w:ascii="Calibri" w:hAnsi="Calibri" w:eastAsia="Calibri" w:cs="Calibri"/>
           <w:color w:val="0563C1"/>
           <w:sz w:val="28"/>
           <w:szCs w:val="28"/>
@@ -1668,7 +1666,7 @@
         <w:r>
           <w:rPr>
             <w:rStyle w:val="Hyperlink"/>
-            <w:rFonts w:ascii="Calibri" w:eastAsia="Calibri" w:hAnsi="Calibri" w:cs="Calibri"/>
+            <w:rFonts w:ascii="Calibri" w:hAnsi="Calibri" w:eastAsia="Calibri" w:cs="Calibri"/>
             <w:sz w:val="28"/>
             <w:szCs w:val="28"/>
             <w:lang w:val="en-US"/>
@@ -1682,7 +1680,7 @@
         <w:pStyle w:val="ListParagraph"/>
         <w:ind w:left="295"/>
         <w:rPr>
-          <w:rFonts w:ascii="Calibri" w:eastAsia="Calibri" w:hAnsi="Calibri" w:cs="Calibri"/>
+          <w:rFonts w:ascii="Calibri" w:hAnsi="Calibri" w:eastAsia="Calibri" w:cs="Calibri"/>
           <w:sz w:val="28"/>
           <w:szCs w:val="28"/>
           <w:lang w:val="en-US"/>
@@ -1697,7 +1695,7 @@
           <w:numId w:val="1"/>
         </w:numPr>
         <w:rPr>
-          <w:rFonts w:ascii="Calibri" w:eastAsia="Calibri" w:hAnsi="Calibri" w:cs="Calibri"/>
+          <w:rFonts w:ascii="Calibri" w:hAnsi="Calibri" w:eastAsia="Calibri" w:cs="Calibri"/>
           <w:color w:val="000000" w:themeColor="text1"/>
           <w:sz w:val="28"/>
           <w:szCs w:val="28"/>
@@ -1706,7 +1704,7 @@
       </w:pPr>
       <w:r>
         <w:rPr>
-          <w:rFonts w:ascii="Calibri" w:eastAsia="Calibri" w:hAnsi="Calibri" w:cs="Calibri"/>
+          <w:rFonts w:ascii="Calibri" w:hAnsi="Calibri" w:eastAsia="Calibri" w:cs="Calibri"/>
           <w:b/>
           <w:bCs/>
           <w:color w:val="000000" w:themeColor="text1"/>
@@ -1720,7 +1718,7 @@
     <w:p>
       <w:pPr>
         <w:rPr>
-          <w:rFonts w:ascii="Calibri" w:eastAsia="Calibri" w:hAnsi="Calibri" w:cs="Calibri"/>
+          <w:rFonts w:ascii="Calibri" w:hAnsi="Calibri" w:eastAsia="Calibri" w:cs="Calibri"/>
           <w:color w:val="0563C1"/>
           <w:sz w:val="28"/>
           <w:szCs w:val="28"/>
@@ -1731,7 +1729,7 @@
         <w:r>
           <w:rPr>
             <w:rStyle w:val="Hyperlink"/>
-            <w:rFonts w:ascii="Calibri" w:eastAsia="Calibri" w:hAnsi="Calibri" w:cs="Calibri"/>
+            <w:rFonts w:ascii="Calibri" w:hAnsi="Calibri" w:eastAsia="Calibri" w:cs="Calibri"/>
             <w:sz w:val="28"/>
             <w:szCs w:val="28"/>
             <w:lang w:val="en-US"/>
@@ -1748,7 +1746,7 @@
           <w:numId w:val="1"/>
         </w:numPr>
         <w:rPr>
-          <w:rFonts w:ascii="Calibri" w:eastAsia="Calibri" w:hAnsi="Calibri" w:cs="Calibri"/>
+          <w:rFonts w:ascii="Calibri" w:hAnsi="Calibri" w:eastAsia="Calibri" w:cs="Calibri"/>
           <w:color w:val="000000" w:themeColor="text1"/>
           <w:sz w:val="28"/>
           <w:szCs w:val="28"/>
@@ -1757,7 +1755,7 @@
       </w:pPr>
       <w:r>
         <w:rPr>
-          <w:rFonts w:ascii="Calibri" w:eastAsia="Calibri" w:hAnsi="Calibri" w:cs="Calibri"/>
+          <w:rFonts w:ascii="Calibri" w:hAnsi="Calibri" w:eastAsia="Calibri" w:cs="Calibri"/>
           <w:b/>
           <w:bCs/>
           <w:color w:val="000000" w:themeColor="text1"/>
@@ -1771,7 +1769,7 @@
     <w:p>
       <w:pPr>
         <w:rPr>
-          <w:rFonts w:ascii="Calibri" w:eastAsia="Calibri" w:hAnsi="Calibri" w:cs="Calibri"/>
+          <w:rFonts w:ascii="Calibri" w:hAnsi="Calibri" w:eastAsia="Calibri" w:cs="Calibri"/>
           <w:color w:val="000000" w:themeColor="text1"/>
           <w:sz w:val="28"/>
           <w:szCs w:val="28"/>
@@ -1782,7 +1780,7 @@
         <w:r>
           <w:rPr>
             <w:rStyle w:val="Hyperlink"/>
-            <w:rFonts w:ascii="Calibri" w:eastAsia="Calibri" w:hAnsi="Calibri" w:cs="Calibri"/>
+            <w:rFonts w:ascii="Calibri" w:hAnsi="Calibri" w:eastAsia="Calibri" w:cs="Calibri"/>
             <w:b/>
             <w:bCs/>
             <w:sz w:val="28"/>
@@ -1801,7 +1799,7 @@
           <w:numId w:val="1"/>
         </w:numPr>
         <w:rPr>
-          <w:rFonts w:ascii="Calibri" w:eastAsia="Calibri" w:hAnsi="Calibri" w:cs="Calibri"/>
+          <w:rFonts w:ascii="Calibri" w:hAnsi="Calibri" w:eastAsia="Calibri" w:cs="Calibri"/>
           <w:color w:val="000000" w:themeColor="text1"/>
           <w:sz w:val="28"/>
           <w:szCs w:val="28"/>
@@ -1810,7 +1808,7 @@
       </w:pPr>
       <w:r>
         <w:rPr>
-          <w:rFonts w:ascii="Calibri" w:eastAsia="Calibri" w:hAnsi="Calibri" w:cs="Calibri"/>
+          <w:rFonts w:ascii="Calibri" w:hAnsi="Calibri" w:eastAsia="Calibri" w:cs="Calibri"/>
           <w:b/>
           <w:bCs/>
           <w:color w:val="000000" w:themeColor="text1"/>
@@ -1824,7 +1822,7 @@
     <w:p>
       <w:pPr>
         <w:rPr>
-          <w:rFonts w:ascii="Calibri" w:eastAsia="Calibri" w:hAnsi="Calibri" w:cs="Calibri"/>
+          <w:rFonts w:ascii="Calibri" w:hAnsi="Calibri" w:eastAsia="Calibri" w:cs="Calibri"/>
           <w:color w:val="0563C1"/>
           <w:sz w:val="28"/>
           <w:szCs w:val="28"/>
@@ -1835,7 +1833,7 @@
         <w:r>
           <w:rPr>
             <w:rStyle w:val="Hyperlink"/>
-            <w:rFonts w:ascii="Calibri" w:eastAsia="Calibri" w:hAnsi="Calibri" w:cs="Calibri"/>
+            <w:rFonts w:ascii="Calibri" w:hAnsi="Calibri" w:eastAsia="Calibri" w:cs="Calibri"/>
             <w:sz w:val="28"/>
             <w:szCs w:val="28"/>
             <w:lang w:val="en-US"/>
@@ -1852,7 +1850,7 @@
           <w:numId w:val="1"/>
         </w:numPr>
         <w:rPr>
-          <w:rFonts w:ascii="Calibri" w:eastAsia="Calibri" w:hAnsi="Calibri" w:cs="Calibri"/>
+          <w:rFonts w:ascii="Calibri" w:hAnsi="Calibri" w:eastAsia="Calibri" w:cs="Calibri"/>
           <w:color w:val="000000" w:themeColor="text1"/>
           <w:sz w:val="28"/>
           <w:szCs w:val="28"/>
@@ -1861,7 +1859,7 @@
       </w:pPr>
       <w:r>
         <w:rPr>
-          <w:rFonts w:ascii="Calibri" w:eastAsia="Calibri" w:hAnsi="Calibri" w:cs="Calibri"/>
+          <w:rFonts w:ascii="Calibri" w:hAnsi="Calibri" w:eastAsia="Calibri" w:cs="Calibri"/>
           <w:b/>
           <w:bCs/>
           <w:color w:val="000000" w:themeColor="text1"/>
@@ -1875,7 +1873,7 @@
     <w:p>
       <w:pPr>
         <w:rPr>
-          <w:rFonts w:ascii="Calibri" w:eastAsia="Calibri" w:hAnsi="Calibri" w:cs="Calibri"/>
+          <w:rFonts w:ascii="Calibri" w:hAnsi="Calibri" w:eastAsia="Calibri" w:cs="Calibri"/>
           <w:color w:val="0563C1"/>
           <w:sz w:val="28"/>
           <w:szCs w:val="28"/>
@@ -1886,7 +1884,7 @@
         <w:r>
           <w:rPr>
             <w:rStyle w:val="Hyperlink"/>
-            <w:rFonts w:ascii="Calibri" w:eastAsia="Calibri" w:hAnsi="Calibri" w:cs="Calibri"/>
+            <w:rFonts w:ascii="Calibri" w:hAnsi="Calibri" w:eastAsia="Calibri" w:cs="Calibri"/>
             <w:sz w:val="28"/>
             <w:szCs w:val="28"/>
             <w:lang w:val="en-US"/>
@@ -1903,7 +1901,7 @@
           <w:numId w:val="1"/>
         </w:numPr>
         <w:rPr>
-          <w:rFonts w:ascii="Calibri" w:eastAsia="Calibri" w:hAnsi="Calibri" w:cs="Calibri"/>
+          <w:rFonts w:ascii="Calibri" w:hAnsi="Calibri" w:eastAsia="Calibri" w:cs="Calibri"/>
           <w:color w:val="000000" w:themeColor="text1"/>
           <w:sz w:val="28"/>
           <w:szCs w:val="28"/>
@@ -1912,7 +1910,7 @@
       </w:pPr>
       <w:r>
         <w:rPr>
-          <w:rFonts w:ascii="Calibri" w:eastAsia="Calibri" w:hAnsi="Calibri" w:cs="Calibri"/>
+          <w:rFonts w:ascii="Calibri" w:hAnsi="Calibri" w:eastAsia="Calibri" w:cs="Calibri"/>
           <w:b/>
           <w:bCs/>
           <w:color w:val="000000" w:themeColor="text1"/>
@@ -1926,7 +1924,7 @@
     <w:p>
       <w:pPr>
         <w:rPr>
-          <w:rFonts w:ascii="Calibri" w:eastAsia="Calibri" w:hAnsi="Calibri" w:cs="Calibri"/>
+          <w:rFonts w:ascii="Calibri" w:hAnsi="Calibri" w:eastAsia="Calibri" w:cs="Calibri"/>
           <w:color w:val="0563C1"/>
           <w:sz w:val="28"/>
           <w:szCs w:val="28"/>
@@ -1937,7 +1935,7 @@
         <w:r>
           <w:rPr>
             <w:rStyle w:val="Hyperlink"/>
-            <w:rFonts w:ascii="Calibri" w:eastAsia="Calibri" w:hAnsi="Calibri" w:cs="Calibri"/>
+            <w:rFonts w:ascii="Calibri" w:hAnsi="Calibri" w:eastAsia="Calibri" w:cs="Calibri"/>
             <w:sz w:val="28"/>
             <w:szCs w:val="28"/>
             <w:lang w:val="en-US"/>
@@ -1949,7 +1947,7 @@
     <w:p>
       <w:pPr>
         <w:rPr>
-          <w:rFonts w:ascii="Calibri" w:eastAsia="Calibri" w:hAnsi="Calibri" w:cs="Calibri"/>
+          <w:rFonts w:ascii="Calibri" w:hAnsi="Calibri" w:eastAsia="Calibri" w:cs="Calibri"/>
           <w:color w:val="000000" w:themeColor="text1"/>
           <w:sz w:val="28"/>
           <w:szCs w:val="28"/>
@@ -1965,7 +1963,7 @@
           <w:numId w:val="1"/>
         </w:numPr>
         <w:rPr>
-          <w:rFonts w:ascii="Calibri" w:eastAsia="Calibri" w:hAnsi="Calibri" w:cs="Calibri"/>
+          <w:rFonts w:ascii="Calibri" w:hAnsi="Calibri" w:eastAsia="Calibri" w:cs="Calibri"/>
           <w:color w:val="000000" w:themeColor="text1"/>
           <w:sz w:val="28"/>
           <w:szCs w:val="28"/>
@@ -1974,7 +1972,7 @@
       </w:pPr>
       <w:r>
         <w:rPr>
-          <w:rFonts w:ascii="Calibri" w:eastAsia="Calibri" w:hAnsi="Calibri" w:cs="Calibri"/>
+          <w:rFonts w:ascii="Calibri" w:hAnsi="Calibri" w:eastAsia="Calibri" w:cs="Calibri"/>
           <w:b/>
           <w:bCs/>
           <w:color w:val="000000" w:themeColor="text1"/>
@@ -1988,7 +1986,7 @@
     <w:p>
       <w:pPr>
         <w:rPr>
-          <w:rFonts w:ascii="Calibri" w:eastAsia="Calibri" w:hAnsi="Calibri" w:cs="Calibri"/>
+          <w:rFonts w:ascii="Calibri" w:hAnsi="Calibri" w:eastAsia="Calibri" w:cs="Calibri"/>
           <w:color w:val="0563C1"/>
           <w:sz w:val="28"/>
           <w:szCs w:val="28"/>
@@ -1999,7 +1997,7 @@
         <w:r>
           <w:rPr>
             <w:rStyle w:val="Hyperlink"/>
-            <w:rFonts w:ascii="Calibri" w:eastAsia="Calibri" w:hAnsi="Calibri" w:cs="Calibri"/>
+            <w:rFonts w:ascii="Calibri" w:hAnsi="Calibri" w:eastAsia="Calibri" w:cs="Calibri"/>
             <w:sz w:val="28"/>
             <w:szCs w:val="28"/>
             <w:lang w:val="en-US"/>
@@ -2208,7 +2206,6 @@
         <w:rPr>
           <w:noProof/>
         </w:rPr>
-        <w:lastRenderedPageBreak/>
         <w:drawing>
           <wp:anchor distT="0" distB="0" distL="114300" distR="114300" simplePos="0" relativeHeight="251648512" behindDoc="0" locked="0" layoutInCell="1" allowOverlap="1" wp14:anchorId="7190ED5A" wp14:editId="2DCFE83A">
             <wp:simplePos x="0" y="0"/>
@@ -2617,7 +2614,6 @@
         <w:rPr>
           <w:noProof/>
         </w:rPr>
-        <w:lastRenderedPageBreak/>
         <w:drawing>
           <wp:anchor distT="0" distB="0" distL="114300" distR="114300" simplePos="0" relativeHeight="251655680" behindDoc="0" locked="0" layoutInCell="1" allowOverlap="1" wp14:anchorId="6386DF45" wp14:editId="47AA1F72">
             <wp:simplePos x="0" y="0"/>
@@ -2846,7 +2842,6 @@
           <w:bCs/>
           <w:lang w:val="en-US"/>
         </w:rPr>
-        <w:lastRenderedPageBreak/>
         <w:t>Getting Starte</w:t>
       </w:r>
       <w:r>
@@ -3638,7 +3633,6 @@
           <w:bCs/>
           <w:lang w:val="en-US"/>
         </w:rPr>
-        <w:lastRenderedPageBreak/>
         <w:t>Download &amp; I</w:t>
       </w:r>
       <w:r>
@@ -4783,7 +4777,6 @@
         <w:rPr>
           <w:noProof/>
         </w:rPr>
-        <w:lastRenderedPageBreak/>
         <w:drawing>
           <wp:anchor distT="0" distB="0" distL="114300" distR="114300" simplePos="0" relativeHeight="251668992" behindDoc="0" locked="0" layoutInCell="1" allowOverlap="1" wp14:anchorId="340260C5" wp14:editId="34A262C4">
             <wp:simplePos x="0" y="0"/>
@@ -5390,7 +5383,6 @@
         <w:rPr>
           <w:noProof/>
         </w:rPr>
-        <w:lastRenderedPageBreak/>
         <w:drawing>
           <wp:anchor distT="0" distB="0" distL="114300" distR="114300" simplePos="0" relativeHeight="251667968" behindDoc="0" locked="0" layoutInCell="1" allowOverlap="1" wp14:anchorId="5512E1B2" wp14:editId="72576681">
             <wp:simplePos x="0" y="0"/>
@@ -5608,6 +5600,13 @@
           <w:shd w:val="clear" w:color="auto" w:fill="FFFFFF"/>
         </w:rPr>
         <w:tab/>
+      </w:r>
+      <w:r>
+        <w:rPr>
+          <w:rFonts w:cstheme="minorHAnsi"/>
+          <w:color w:val="000000" w:themeColor="text1"/>
+          <w:shd w:val="clear" w:color="auto" w:fill="FFFFFF"/>
+        </w:rPr>
         <w:t>// double quotes</w:t>
       </w:r>
     </w:p>
@@ -5647,6 +5646,13 @@
           <w:shd w:val="clear" w:color="auto" w:fill="FFFFFF"/>
         </w:rPr>
         <w:tab/>
+      </w:r>
+      <w:r>
+        <w:rPr>
+          <w:rFonts w:cstheme="minorHAnsi"/>
+          <w:color w:val="000000" w:themeColor="text1"/>
+          <w:shd w:val="clear" w:color="auto" w:fill="FFFFFF"/>
+        </w:rPr>
         <w:t>// single quotes</w:t>
       </w:r>
     </w:p>
@@ -8120,7 +8126,6 @@
           <w:rFonts w:cstheme="minorHAnsi"/>
           <w:lang w:val="en-US"/>
         </w:rPr>
-        <w:lastRenderedPageBreak/>
         <w:t xml:space="preserve">JavaScript objects are variables that contains multiple data values, The values within a JS called as properties, Object uses keys to name values. It is </w:t>
       </w:r>
       <w:proofErr w:type="gramStart"/>
@@ -9011,7 +9016,6 @@
           <w:bCs/>
           <w:lang w:val="en-US"/>
         </w:rPr>
-        <w:lastRenderedPageBreak/>
         <w:t>Example1:</w:t>
       </w:r>
       <w:r>
@@ -10768,7 +10772,6 @@
         <w:rPr>
           <w:noProof/>
         </w:rPr>
-        <w:lastRenderedPageBreak/>
         <w:drawing>
           <wp:anchor distT="0" distB="0" distL="114300" distR="114300" simplePos="0" relativeHeight="251653632" behindDoc="0" locked="0" layoutInCell="1" allowOverlap="1" wp14:anchorId="49C60639" wp14:editId="5EAE863F">
             <wp:simplePos x="0" y="0"/>
@@ -10903,6 +10906,12 @@
           <w:lang w:val="en-US"/>
         </w:rPr>
         <w:tab/>
+      </w:r>
+      <w:r>
+        <w:rPr>
+          <w:rFonts w:cstheme="minorHAnsi"/>
+          <w:lang w:val="en-US"/>
+        </w:rPr>
         <w:t xml:space="preserve">       </w:t>
       </w:r>
       <w:r>
@@ -10939,6 +10948,12 @@
           <w:lang w:val="en-US"/>
         </w:rPr>
         <w:tab/>
+      </w:r>
+      <w:r>
+        <w:rPr>
+          <w:rFonts w:cstheme="minorHAnsi"/>
+          <w:lang w:val="en-US"/>
+        </w:rPr>
         <w:t xml:space="preserve">       </w:t>
       </w:r>
       <w:r>
@@ -11137,6 +11152,12 @@
           <w:lang w:val="en-US"/>
         </w:rPr>
         <w:tab/>
+      </w:r>
+      <w:r>
+        <w:rPr>
+          <w:rFonts w:cstheme="minorHAnsi"/>
+          <w:lang w:val="en-US"/>
+        </w:rPr>
         <w:t>number1</w:t>
       </w:r>
       <w:r>
@@ -11658,7 +11679,6 @@
         <w:rPr>
           <w:noProof/>
         </w:rPr>
-        <w:lastRenderedPageBreak/>
         <w:drawing>
           <wp:anchor distT="0" distB="0" distL="114300" distR="114300" simplePos="0" relativeHeight="251645440" behindDoc="0" locked="0" layoutInCell="1" allowOverlap="1" wp14:anchorId="61DCF5A3" wp14:editId="5C6CF072">
             <wp:simplePos x="0" y="0"/>
@@ -11766,7 +11786,6 @@
           <w:lang w:val="en-US"/>
         </w:rPr>
         <w:tab/>
-        <w:t xml:space="preserve">        </w:t>
       </w:r>
       <w:r>
         <w:rPr>
@@ -11775,7 +11794,7 @@
           <w:szCs w:val="24"/>
           <w:lang w:val="en-US"/>
         </w:rPr>
-        <w:t xml:space="preserve">Increment operator is used to increase </w:t>
+        <w:t xml:space="preserve">        </w:t>
       </w:r>
       <w:r>
         <w:rPr>
@@ -11784,7 +11803,7 @@
           <w:szCs w:val="24"/>
           <w:lang w:val="en-US"/>
         </w:rPr>
-        <w:t>variable</w:t>
+        <w:t xml:space="preserve">Increment operator is used to increase </w:t>
       </w:r>
       <w:r>
         <w:rPr>
@@ -11793,7 +11812,7 @@
           <w:szCs w:val="24"/>
           <w:lang w:val="en-US"/>
         </w:rPr>
-        <w:t xml:space="preserve"> </w:t>
+        <w:t>variable</w:t>
       </w:r>
       <w:r>
         <w:rPr>
@@ -11802,7 +11821,7 @@
           <w:szCs w:val="24"/>
           <w:lang w:val="en-US"/>
         </w:rPr>
-        <w:t>value by 1</w:t>
+        <w:t xml:space="preserve"> </w:t>
       </w:r>
       <w:r>
         <w:rPr>
@@ -11811,29 +11830,29 @@
           <w:szCs w:val="24"/>
           <w:lang w:val="en-US"/>
         </w:rPr>
-        <w:t>.</w:t>
-      </w:r>
-    </w:p>
-    <w:p>
-      <w:pPr>
-        <w:pStyle w:val="ListParagraph"/>
-        <w:ind w:left="1170"/>
+        <w:t>value by 1</w:t>
+      </w:r>
+      <w:r>
         <w:rPr>
           <w:rFonts w:cstheme="minorHAnsi"/>
           <w:sz w:val="24"/>
           <w:szCs w:val="24"/>
           <w:lang w:val="en-US"/>
         </w:rPr>
-      </w:pPr>
-      <w:r>
+        <w:t>.</w:t>
+      </w:r>
+    </w:p>
+    <w:p>
+      <w:pPr>
+        <w:pStyle w:val="ListParagraph"/>
+        <w:ind w:left="1170"/>
         <w:rPr>
           <w:rFonts w:cstheme="minorHAnsi"/>
           <w:sz w:val="24"/>
           <w:szCs w:val="24"/>
           <w:lang w:val="en-US"/>
         </w:rPr>
-        <w:t xml:space="preserve">             </w:t>
-      </w:r>
+      </w:pPr>
       <w:r>
         <w:rPr>
           <w:rFonts w:cstheme="minorHAnsi"/>
@@ -11841,20 +11860,17 @@
           <w:szCs w:val="24"/>
           <w:lang w:val="en-US"/>
         </w:rPr>
-        <w:t>For Example, if count=10, it increases to 11)</w:t>
-      </w:r>
-    </w:p>
-    <w:p>
-      <w:pPr>
-        <w:pStyle w:val="ListParagraph"/>
-        <w:ind w:left="1170"/>
+        <w:t xml:space="preserve">             </w:t>
+      </w:r>
+      <w:r>
         <w:rPr>
           <w:rFonts w:cstheme="minorHAnsi"/>
           <w:sz w:val="24"/>
           <w:szCs w:val="24"/>
           <w:lang w:val="en-US"/>
         </w:rPr>
-      </w:pPr>
+        <w:t>For Example, if count=10, it increases to 11)</w:t>
+      </w:r>
     </w:p>
     <w:p>
       <w:pPr>
@@ -11867,14 +11883,34 @@
           <w:lang w:val="en-US"/>
         </w:rPr>
       </w:pPr>
-      <w:r>
+    </w:p>
+    <w:p>
+      <w:pPr>
+        <w:pStyle w:val="ListParagraph"/>
+        <w:ind w:left="1170"/>
         <w:rPr>
           <w:rFonts w:cstheme="minorHAnsi"/>
           <w:sz w:val="24"/>
           <w:szCs w:val="24"/>
           <w:lang w:val="en-US"/>
         </w:rPr>
+      </w:pPr>
+      <w:r>
+        <w:rPr>
+          <w:rFonts w:cstheme="minorHAnsi"/>
+          <w:sz w:val="24"/>
+          <w:szCs w:val="24"/>
+          <w:lang w:val="en-US"/>
+        </w:rPr>
         <w:tab/>
+      </w:r>
+      <w:r>
+        <w:rPr>
+          <w:rFonts w:cstheme="minorHAnsi"/>
+          <w:sz w:val="24"/>
+          <w:szCs w:val="24"/>
+          <w:lang w:val="en-US"/>
+        </w:rPr>
         <w:t xml:space="preserve">        </w:t>
       </w:r>
       <w:r>
@@ -12110,7 +12146,6 @@
         <w:rPr>
           <w:noProof/>
         </w:rPr>
-        <w:lastRenderedPageBreak/>
         <w:drawing>
           <wp:anchor distT="0" distB="0" distL="114300" distR="114300" simplePos="0" relativeHeight="251650560" behindDoc="0" locked="0" layoutInCell="1" allowOverlap="1" wp14:anchorId="221F3B35" wp14:editId="425E5725">
             <wp:simplePos x="0" y="0"/>
@@ -13067,7 +13102,6 @@
           <w:bCs/>
           <w:lang w:val="en-US"/>
         </w:rPr>
-        <w:lastRenderedPageBreak/>
         <w:t xml:space="preserve">Output </w:t>
       </w:r>
       <w:r>
@@ -13609,6 +13643,14 @@
           <w:lang w:val="en-US"/>
         </w:rPr>
         <w:tab/>
+      </w:r>
+      <w:r>
+        <w:rPr>
+          <w:rFonts w:cstheme="minorHAnsi"/>
+          <w:b/>
+          <w:bCs/>
+          <w:lang w:val="en-US"/>
+        </w:rPr>
         <w:t xml:space="preserve">     </w:t>
       </w:r>
       <w:r>
@@ -13632,7 +13674,6 @@
           <w:rFonts w:cstheme="minorHAnsi"/>
           <w:lang w:val="en-US"/>
         </w:rPr>
-        <w:lastRenderedPageBreak/>
         <w:tab/>
       </w:r>
       <w:r>
@@ -13641,6 +13682,12 @@
           <w:lang w:val="en-US"/>
         </w:rPr>
         <w:tab/>
+      </w:r>
+      <w:r>
+        <w:rPr>
+          <w:rFonts w:cstheme="minorHAnsi"/>
+          <w:lang w:val="en-US"/>
+        </w:rPr>
         <w:t xml:space="preserve">} </w:t>
       </w:r>
     </w:p>
@@ -13707,6 +13754,14 @@
           <w:lang w:val="en-US"/>
         </w:rPr>
         <w:tab/>
+      </w:r>
+      <w:r>
+        <w:rPr>
+          <w:rFonts w:cstheme="minorHAnsi"/>
+          <w:b/>
+          <w:bCs/>
+          <w:lang w:val="en-US"/>
+        </w:rPr>
         <w:t>Syntax</w:t>
       </w:r>
       <w:r>
@@ -13751,6 +13806,14 @@
           <w:lang w:val="en-US"/>
         </w:rPr>
         <w:tab/>
+      </w:r>
+      <w:r>
+        <w:rPr>
+          <w:rFonts w:cstheme="minorHAnsi"/>
+          <w:b/>
+          <w:bCs/>
+          <w:lang w:val="en-US"/>
+        </w:rPr>
         <w:t xml:space="preserve">   </w:t>
       </w:r>
       <w:r>
@@ -13782,6 +13845,12 @@
           <w:lang w:val="en-US"/>
         </w:rPr>
         <w:tab/>
+      </w:r>
+      <w:r>
+        <w:rPr>
+          <w:rFonts w:cstheme="minorHAnsi"/>
+          <w:lang w:val="en-US"/>
+        </w:rPr>
         <w:t xml:space="preserve">} </w:t>
       </w:r>
       <w:r>
@@ -13817,247 +13886,87 @@
           <w:lang w:val="en-US"/>
         </w:rPr>
         <w:tab/>
-        <w:t xml:space="preserve"> </w:t>
-      </w:r>
-      <w:r>
-        <w:rPr>
-          <w:rFonts w:cstheme="minorHAnsi"/>
-          <w:lang w:val="en-US"/>
-        </w:rPr>
-        <w:t>//code</w:t>
-      </w:r>
-      <w:r>
-        <w:rPr>
-          <w:rFonts w:cstheme="minorHAnsi"/>
-          <w:lang w:val="en-US"/>
-        </w:rPr>
-        <w:t xml:space="preserve"> </w:t>
-      </w:r>
-    </w:p>
-    <w:p>
-      <w:pPr>
-        <w:pStyle w:val="ListParagraph"/>
-        <w:rPr>
-          <w:rFonts w:cstheme="minorHAnsi"/>
-          <w:lang w:val="en-US"/>
-        </w:rPr>
-      </w:pPr>
-      <w:r>
-        <w:rPr>
-          <w:rFonts w:cstheme="minorHAnsi"/>
-          <w:lang w:val="en-US"/>
-        </w:rPr>
-        <w:tab/>
-      </w:r>
-      <w:r>
-        <w:rPr>
-          <w:rFonts w:cstheme="minorHAnsi"/>
-          <w:lang w:val="en-US"/>
-        </w:rPr>
-        <w:tab/>
-        <w:t>}</w:t>
-      </w:r>
-    </w:p>
-    <w:p>
-      <w:pPr>
-        <w:pStyle w:val="ListParagraph"/>
+      </w:r>
+      <w:r>
         <w:rPr>
           <w:rFonts w:cstheme="minorHAnsi"/>
           <w:sz w:val="28"/>
           <w:szCs w:val="28"/>
           <w:lang w:val="en-US"/>
         </w:rPr>
-      </w:pPr>
-    </w:p>
-    <w:p>
-      <w:pPr>
-        <w:pStyle w:val="ListParagraph"/>
-        <w:rPr>
-          <w:rFonts w:cstheme="minorHAnsi"/>
-          <w:b/>
-          <w:bCs/>
-          <w:lang w:val="en-US"/>
-        </w:rPr>
-      </w:pPr>
-      <w:r>
-        <w:rPr>
-          <w:rFonts w:cstheme="minorHAnsi"/>
-          <w:b/>
-          <w:bCs/>
+        <w:t xml:space="preserve"> </w:t>
+      </w:r>
+      <w:r>
+        <w:rPr>
+          <w:rFonts w:cstheme="minorHAnsi"/>
+          <w:lang w:val="en-US"/>
+        </w:rPr>
+        <w:t>//code</w:t>
+      </w:r>
+      <w:r>
+        <w:rPr>
+          <w:rFonts w:cstheme="minorHAnsi"/>
+          <w:lang w:val="en-US"/>
+        </w:rPr>
+        <w:t xml:space="preserve"> </w:t>
+      </w:r>
+    </w:p>
+    <w:p>
+      <w:pPr>
+        <w:pStyle w:val="ListParagraph"/>
+        <w:rPr>
+          <w:rFonts w:cstheme="minorHAnsi"/>
+          <w:lang w:val="en-US"/>
+        </w:rPr>
+      </w:pPr>
+      <w:r>
+        <w:rPr>
+          <w:rFonts w:cstheme="minorHAnsi"/>
+          <w:lang w:val="en-US"/>
+        </w:rPr>
+        <w:tab/>
+      </w:r>
+      <w:r>
+        <w:rPr>
+          <w:rFonts w:cstheme="minorHAnsi"/>
+          <w:lang w:val="en-US"/>
+        </w:rPr>
+        <w:tab/>
+      </w:r>
+      <w:r>
+        <w:rPr>
+          <w:rFonts w:cstheme="minorHAnsi"/>
+          <w:lang w:val="en-US"/>
+        </w:rPr>
+        <w:t>}</w:t>
+      </w:r>
+    </w:p>
+    <w:p>
+      <w:pPr>
+        <w:pStyle w:val="ListParagraph"/>
+        <w:rPr>
+          <w:rFonts w:cstheme="minorHAnsi"/>
           <w:sz w:val="28"/>
           <w:szCs w:val="28"/>
           <w:lang w:val="en-US"/>
         </w:rPr>
-        <w:tab/>
-      </w:r>
-      <w:r>
-        <w:rPr>
-          <w:rFonts w:cstheme="minorHAnsi"/>
-          <w:b/>
-          <w:bCs/>
-          <w:lang w:val="en-US"/>
-        </w:rPr>
-        <w:t>If else</w:t>
-      </w:r>
-      <w:r>
-        <w:rPr>
-          <w:rFonts w:cstheme="minorHAnsi"/>
-          <w:b/>
-          <w:bCs/>
-          <w:lang w:val="en-US"/>
-        </w:rPr>
-        <w:t xml:space="preserve"> if</w:t>
-      </w:r>
-      <w:r>
-        <w:rPr>
-          <w:rFonts w:cstheme="minorHAnsi"/>
-          <w:b/>
-          <w:bCs/>
-          <w:lang w:val="en-US"/>
-        </w:rPr>
-        <w:t>:</w:t>
-      </w:r>
-    </w:p>
-    <w:p>
-      <w:pPr>
-        <w:pStyle w:val="ListParagraph"/>
-        <w:rPr>
-          <w:rFonts w:cstheme="minorHAnsi"/>
-          <w:lang w:val="en-US"/>
-        </w:rPr>
-      </w:pPr>
-      <w:r>
-        <w:rPr>
-          <w:rFonts w:cstheme="minorHAnsi"/>
-          <w:b/>
-          <w:bCs/>
-          <w:lang w:val="en-US"/>
-        </w:rPr>
-        <w:tab/>
-        <w:t>Syntax</w:t>
-      </w:r>
-      <w:r>
-        <w:rPr>
-          <w:rFonts w:cstheme="minorHAnsi"/>
-          <w:b/>
-          <w:bCs/>
-          <w:lang w:val="en-US"/>
-        </w:rPr>
-        <w:t>:</w:t>
-      </w:r>
-      <w:r>
-        <w:rPr>
-          <w:rFonts w:cstheme="minorHAnsi"/>
-          <w:lang w:val="en-US"/>
-        </w:rPr>
-        <w:t xml:space="preserve"> if(condition</w:t>
-      </w:r>
-      <w:r>
-        <w:rPr>
-          <w:rFonts w:cstheme="minorHAnsi"/>
-          <w:lang w:val="en-US"/>
-        </w:rPr>
-        <w:t>1</w:t>
-      </w:r>
-      <w:r>
-        <w:rPr>
-          <w:rFonts w:cstheme="minorHAnsi"/>
-          <w:lang w:val="en-US"/>
-        </w:rPr>
-        <w:t>) {</w:t>
-      </w:r>
-    </w:p>
-    <w:p>
-      <w:pPr>
-        <w:pStyle w:val="ListParagraph"/>
-        <w:rPr>
-          <w:rFonts w:cstheme="minorHAnsi"/>
-          <w:lang w:val="en-US"/>
-        </w:rPr>
-      </w:pPr>
-      <w:r>
-        <w:rPr>
-          <w:rFonts w:cstheme="minorHAnsi"/>
-          <w:b/>
-          <w:bCs/>
-          <w:lang w:val="en-US"/>
-        </w:rPr>
-        <w:tab/>
-      </w:r>
-      <w:r>
-        <w:rPr>
-          <w:rFonts w:cstheme="minorHAnsi"/>
-          <w:b/>
-          <w:bCs/>
-          <w:lang w:val="en-US"/>
-        </w:rPr>
-        <w:tab/>
-        <w:t xml:space="preserve">   </w:t>
-      </w:r>
-      <w:r>
-        <w:rPr>
-          <w:rFonts w:cstheme="minorHAnsi"/>
-          <w:lang w:val="en-US"/>
-        </w:rPr>
-        <w:t>//code</w:t>
-      </w:r>
-    </w:p>
-    <w:p>
-      <w:pPr>
-        <w:pStyle w:val="ListParagraph"/>
-        <w:rPr>
-          <w:rFonts w:cstheme="minorHAnsi"/>
-          <w:lang w:val="en-US"/>
-        </w:rPr>
-      </w:pPr>
-      <w:r>
-        <w:rPr>
-          <w:rFonts w:cstheme="minorHAnsi"/>
-          <w:lang w:val="en-US"/>
-        </w:rPr>
-        <w:tab/>
-      </w:r>
-      <w:r>
-        <w:rPr>
-          <w:rFonts w:cstheme="minorHAnsi"/>
-          <w:lang w:val="en-US"/>
-        </w:rPr>
-        <w:tab/>
-        <w:t xml:space="preserve">} </w:t>
-      </w:r>
-      <w:r>
-        <w:rPr>
-          <w:rFonts w:cstheme="minorHAnsi"/>
-          <w:lang w:val="en-US"/>
-        </w:rPr>
-        <w:t>else if(condition</w:t>
-      </w:r>
-      <w:r>
-        <w:rPr>
-          <w:rFonts w:cstheme="minorHAnsi"/>
-          <w:lang w:val="en-US"/>
-        </w:rPr>
-        <w:t>2</w:t>
-      </w:r>
-      <w:r>
-        <w:rPr>
-          <w:rFonts w:cstheme="minorHAnsi"/>
-          <w:lang w:val="en-US"/>
-        </w:rPr>
-        <w:t>) {</w:t>
-      </w:r>
-    </w:p>
-    <w:p>
-      <w:pPr>
-        <w:pStyle w:val="ListParagraph"/>
-        <w:rPr>
-          <w:rFonts w:cstheme="minorHAnsi"/>
-          <w:lang w:val="en-US"/>
-        </w:rPr>
-      </w:pPr>
-      <w:r>
-        <w:rPr>
-          <w:rFonts w:cstheme="minorHAnsi"/>
+      </w:pPr>
+    </w:p>
+    <w:p>
+      <w:pPr>
+        <w:pStyle w:val="ListParagraph"/>
+        <w:rPr>
+          <w:rFonts w:cstheme="minorHAnsi"/>
+          <w:b/>
+          <w:bCs/>
+          <w:lang w:val="en-US"/>
+        </w:rPr>
+      </w:pPr>
+      <w:r>
+        <w:rPr>
+          <w:rFonts w:cstheme="minorHAnsi"/>
+          <w:b/>
+          <w:bCs/>
           <w:sz w:val="28"/>
           <w:szCs w:val="28"/>
           <w:lang w:val="en-US"/>
@@ -14067,60 +13976,199 @@
       <w:r>
         <w:rPr>
           <w:rFonts w:cstheme="minorHAnsi"/>
+          <w:b/>
+          <w:bCs/>
+          <w:lang w:val="en-US"/>
+        </w:rPr>
+        <w:t>If else</w:t>
+      </w:r>
+      <w:r>
+        <w:rPr>
+          <w:rFonts w:cstheme="minorHAnsi"/>
+          <w:b/>
+          <w:bCs/>
+          <w:lang w:val="en-US"/>
+        </w:rPr>
+        <w:t xml:space="preserve"> if</w:t>
+      </w:r>
+      <w:r>
+        <w:rPr>
+          <w:rFonts w:cstheme="minorHAnsi"/>
+          <w:b/>
+          <w:bCs/>
+          <w:lang w:val="en-US"/>
+        </w:rPr>
+        <w:t>:</w:t>
+      </w:r>
+    </w:p>
+    <w:p>
+      <w:pPr>
+        <w:pStyle w:val="ListParagraph"/>
+        <w:rPr>
+          <w:rFonts w:cstheme="minorHAnsi"/>
+          <w:lang w:val="en-US"/>
+        </w:rPr>
+      </w:pPr>
+      <w:r>
+        <w:rPr>
+          <w:rFonts w:cstheme="minorHAnsi"/>
+          <w:b/>
+          <w:bCs/>
+          <w:lang w:val="en-US"/>
+        </w:rPr>
+        <w:tab/>
+      </w:r>
+      <w:r>
+        <w:rPr>
+          <w:rFonts w:cstheme="minorHAnsi"/>
+          <w:b/>
+          <w:bCs/>
+          <w:lang w:val="en-US"/>
+        </w:rPr>
+        <w:t>Syntax</w:t>
+      </w:r>
+      <w:r>
+        <w:rPr>
+          <w:rFonts w:cstheme="minorHAnsi"/>
+          <w:b/>
+          <w:bCs/>
+          <w:lang w:val="en-US"/>
+        </w:rPr>
+        <w:t>:</w:t>
+      </w:r>
+      <w:r>
+        <w:rPr>
+          <w:rFonts w:cstheme="minorHAnsi"/>
+          <w:lang w:val="en-US"/>
+        </w:rPr>
+        <w:t xml:space="preserve"> if(condition</w:t>
+      </w:r>
+      <w:r>
+        <w:rPr>
+          <w:rFonts w:cstheme="minorHAnsi"/>
+          <w:lang w:val="en-US"/>
+        </w:rPr>
+        <w:t>1</w:t>
+      </w:r>
+      <w:r>
+        <w:rPr>
+          <w:rFonts w:cstheme="minorHAnsi"/>
+          <w:lang w:val="en-US"/>
+        </w:rPr>
+        <w:t>) {</w:t>
+      </w:r>
+    </w:p>
+    <w:p>
+      <w:pPr>
+        <w:pStyle w:val="ListParagraph"/>
+        <w:rPr>
+          <w:rFonts w:cstheme="minorHAnsi"/>
+          <w:lang w:val="en-US"/>
+        </w:rPr>
+      </w:pPr>
+      <w:r>
+        <w:rPr>
+          <w:rFonts w:cstheme="minorHAnsi"/>
+          <w:b/>
+          <w:bCs/>
+          <w:lang w:val="en-US"/>
+        </w:rPr>
+        <w:tab/>
+      </w:r>
+      <w:r>
+        <w:rPr>
+          <w:rFonts w:cstheme="minorHAnsi"/>
+          <w:b/>
+          <w:bCs/>
+          <w:lang w:val="en-US"/>
+        </w:rPr>
+        <w:tab/>
+      </w:r>
+      <w:r>
+        <w:rPr>
+          <w:rFonts w:cstheme="minorHAnsi"/>
+          <w:b/>
+          <w:bCs/>
+          <w:lang w:val="en-US"/>
+        </w:rPr>
+        <w:t xml:space="preserve">   </w:t>
+      </w:r>
+      <w:r>
+        <w:rPr>
+          <w:rFonts w:cstheme="minorHAnsi"/>
+          <w:lang w:val="en-US"/>
+        </w:rPr>
+        <w:t>//code</w:t>
+      </w:r>
+    </w:p>
+    <w:p>
+      <w:pPr>
+        <w:pStyle w:val="ListParagraph"/>
+        <w:rPr>
+          <w:rFonts w:cstheme="minorHAnsi"/>
+          <w:lang w:val="en-US"/>
+        </w:rPr>
+      </w:pPr>
+      <w:r>
+        <w:rPr>
+          <w:rFonts w:cstheme="minorHAnsi"/>
+          <w:lang w:val="en-US"/>
+        </w:rPr>
+        <w:tab/>
+      </w:r>
+      <w:r>
+        <w:rPr>
+          <w:rFonts w:cstheme="minorHAnsi"/>
+          <w:lang w:val="en-US"/>
+        </w:rPr>
+        <w:tab/>
+      </w:r>
+      <w:r>
+        <w:rPr>
+          <w:rFonts w:cstheme="minorHAnsi"/>
+          <w:lang w:val="en-US"/>
+        </w:rPr>
+        <w:t xml:space="preserve">} </w:t>
+      </w:r>
+      <w:r>
+        <w:rPr>
+          <w:rFonts w:cstheme="minorHAnsi"/>
+          <w:lang w:val="en-US"/>
+        </w:rPr>
+        <w:t>else if(condition</w:t>
+      </w:r>
+      <w:r>
+        <w:rPr>
+          <w:rFonts w:cstheme="minorHAnsi"/>
+          <w:lang w:val="en-US"/>
+        </w:rPr>
+        <w:t>2</w:t>
+      </w:r>
+      <w:r>
+        <w:rPr>
+          <w:rFonts w:cstheme="minorHAnsi"/>
+          <w:lang w:val="en-US"/>
+        </w:rPr>
+        <w:t>) {</w:t>
+      </w:r>
+    </w:p>
+    <w:p>
+      <w:pPr>
+        <w:pStyle w:val="ListParagraph"/>
+        <w:rPr>
+          <w:rFonts w:cstheme="minorHAnsi"/>
+          <w:lang w:val="en-US"/>
+        </w:rPr>
+      </w:pPr>
+      <w:r>
+        <w:rPr>
+          <w:rFonts w:cstheme="minorHAnsi"/>
           <w:sz w:val="28"/>
           <w:szCs w:val="28"/>
           <w:lang w:val="en-US"/>
         </w:rPr>
         <w:tab/>
-        <w:t xml:space="preserve"> </w:t>
-      </w:r>
-      <w:r>
-        <w:rPr>
-          <w:rFonts w:cstheme="minorHAnsi"/>
-          <w:lang w:val="en-US"/>
-        </w:rPr>
-        <w:t>//code</w:t>
-      </w:r>
-      <w:r>
-        <w:rPr>
-          <w:rFonts w:cstheme="minorHAnsi"/>
-          <w:lang w:val="en-US"/>
-        </w:rPr>
-        <w:t xml:space="preserve"> </w:t>
-      </w:r>
-    </w:p>
-    <w:p>
-      <w:pPr>
-        <w:pStyle w:val="ListParagraph"/>
-        <w:rPr>
-          <w:rFonts w:cstheme="minorHAnsi"/>
-          <w:lang w:val="en-US"/>
-        </w:rPr>
-      </w:pPr>
-      <w:r>
-        <w:rPr>
-          <w:rFonts w:cstheme="minorHAnsi"/>
-          <w:lang w:val="en-US"/>
-        </w:rPr>
-        <w:tab/>
-      </w:r>
-      <w:r>
-        <w:rPr>
-          <w:rFonts w:cstheme="minorHAnsi"/>
-          <w:lang w:val="en-US"/>
-        </w:rPr>
-        <w:tab/>
-        <w:t>} else {</w:t>
-      </w:r>
-    </w:p>
-    <w:p>
-      <w:pPr>
-        <w:pStyle w:val="ListParagraph"/>
-        <w:rPr>
-          <w:rFonts w:cstheme="minorHAnsi"/>
-          <w:lang w:val="en-US"/>
-        </w:rPr>
-      </w:pPr>
+      </w:r>
       <w:r>
         <w:rPr>
           <w:rFonts w:cstheme="minorHAnsi"/>
@@ -14137,47 +14185,132 @@
           <w:szCs w:val="28"/>
           <w:lang w:val="en-US"/>
         </w:rPr>
+        <w:t xml:space="preserve"> </w:t>
+      </w:r>
+      <w:r>
+        <w:rPr>
+          <w:rFonts w:cstheme="minorHAnsi"/>
+          <w:lang w:val="en-US"/>
+        </w:rPr>
+        <w:t>//code</w:t>
+      </w:r>
+      <w:r>
+        <w:rPr>
+          <w:rFonts w:cstheme="minorHAnsi"/>
+          <w:lang w:val="en-US"/>
+        </w:rPr>
+        <w:t xml:space="preserve"> </w:t>
+      </w:r>
+    </w:p>
+    <w:p>
+      <w:pPr>
+        <w:pStyle w:val="ListParagraph"/>
+        <w:rPr>
+          <w:rFonts w:cstheme="minorHAnsi"/>
+          <w:lang w:val="en-US"/>
+        </w:rPr>
+      </w:pPr>
+      <w:r>
+        <w:rPr>
+          <w:rFonts w:cstheme="minorHAnsi"/>
+          <w:lang w:val="en-US"/>
+        </w:rPr>
         <w:tab/>
-        <w:t xml:space="preserve"> </w:t>
-      </w:r>
-      <w:r>
-        <w:rPr>
-          <w:rFonts w:cstheme="minorHAnsi"/>
-          <w:lang w:val="en-US"/>
-        </w:rPr>
-        <w:t>//code</w:t>
-      </w:r>
-      <w:r>
-        <w:rPr>
-          <w:rFonts w:cstheme="minorHAnsi"/>
-          <w:lang w:val="en-US"/>
-        </w:rPr>
-        <w:t xml:space="preserve"> </w:t>
-      </w:r>
-    </w:p>
-    <w:p>
-      <w:pPr>
-        <w:pStyle w:val="ListParagraph"/>
+      </w:r>
+      <w:r>
+        <w:rPr>
+          <w:rFonts w:cstheme="minorHAnsi"/>
+          <w:lang w:val="en-US"/>
+        </w:rPr>
+        <w:tab/>
+      </w:r>
+      <w:r>
+        <w:rPr>
+          <w:rFonts w:cstheme="minorHAnsi"/>
+          <w:lang w:val="en-US"/>
+        </w:rPr>
+        <w:t>} else {</w:t>
+      </w:r>
+    </w:p>
+    <w:p>
+      <w:pPr>
+        <w:pStyle w:val="ListParagraph"/>
+        <w:rPr>
+          <w:rFonts w:cstheme="minorHAnsi"/>
+          <w:lang w:val="en-US"/>
+        </w:rPr>
+      </w:pPr>
+      <w:r>
         <w:rPr>
           <w:rFonts w:cstheme="minorHAnsi"/>
           <w:sz w:val="28"/>
           <w:szCs w:val="28"/>
           <w:lang w:val="en-US"/>
         </w:rPr>
-      </w:pPr>
-      <w:r>
-        <w:rPr>
-          <w:rFonts w:cstheme="minorHAnsi"/>
-          <w:lang w:val="en-US"/>
-        </w:rPr>
         <w:tab/>
       </w:r>
       <w:r>
         <w:rPr>
           <w:rFonts w:cstheme="minorHAnsi"/>
+          <w:sz w:val="28"/>
+          <w:szCs w:val="28"/>
           <w:lang w:val="en-US"/>
         </w:rPr>
         <w:tab/>
+      </w:r>
+      <w:r>
+        <w:rPr>
+          <w:rFonts w:cstheme="minorHAnsi"/>
+          <w:sz w:val="28"/>
+          <w:szCs w:val="28"/>
+          <w:lang w:val="en-US"/>
+        </w:rPr>
+        <w:t xml:space="preserve"> </w:t>
+      </w:r>
+      <w:r>
+        <w:rPr>
+          <w:rFonts w:cstheme="minorHAnsi"/>
+          <w:lang w:val="en-US"/>
+        </w:rPr>
+        <w:t>//code</w:t>
+      </w:r>
+      <w:r>
+        <w:rPr>
+          <w:rFonts w:cstheme="minorHAnsi"/>
+          <w:lang w:val="en-US"/>
+        </w:rPr>
+        <w:t xml:space="preserve"> </w:t>
+      </w:r>
+    </w:p>
+    <w:p>
+      <w:pPr>
+        <w:pStyle w:val="ListParagraph"/>
+        <w:rPr>
+          <w:rFonts w:cstheme="minorHAnsi"/>
+          <w:sz w:val="28"/>
+          <w:szCs w:val="28"/>
+          <w:lang w:val="en-US"/>
+        </w:rPr>
+      </w:pPr>
+      <w:r>
+        <w:rPr>
+          <w:rFonts w:cstheme="minorHAnsi"/>
+          <w:lang w:val="en-US"/>
+        </w:rPr>
+        <w:tab/>
+      </w:r>
+      <w:r>
+        <w:rPr>
+          <w:rFonts w:cstheme="minorHAnsi"/>
+          <w:lang w:val="en-US"/>
+        </w:rPr>
+        <w:tab/>
+      </w:r>
+      <w:r>
+        <w:rPr>
+          <w:rFonts w:cstheme="minorHAnsi"/>
+          <w:lang w:val="en-US"/>
+        </w:rPr>
         <w:t>}</w:t>
       </w:r>
     </w:p>
@@ -14944,6 +15077,12 @@
           <w:lang w:val="en-US"/>
         </w:rPr>
         <w:tab/>
+      </w:r>
+      <w:r>
+        <w:rPr>
+          <w:rFonts w:cstheme="minorHAnsi"/>
+          <w:lang w:val="en-US"/>
+        </w:rPr>
         <w:t>Case 1:</w:t>
       </w:r>
     </w:p>
@@ -14968,6 +15107,12 @@
           <w:lang w:val="en-US"/>
         </w:rPr>
         <w:tab/>
+      </w:r>
+      <w:r>
+        <w:rPr>
+          <w:rFonts w:cstheme="minorHAnsi"/>
+          <w:lang w:val="en-US"/>
+        </w:rPr>
         <w:t xml:space="preserve">        //code</w:t>
       </w:r>
       <w:r>
@@ -14991,7 +15136,6 @@
           <w:rFonts w:cstheme="minorHAnsi"/>
           <w:lang w:val="en-US"/>
         </w:rPr>
-        <w:lastRenderedPageBreak/>
         <w:tab/>
       </w:r>
       <w:r>
@@ -15000,6 +15144,12 @@
           <w:lang w:val="en-US"/>
         </w:rPr>
         <w:tab/>
+      </w:r>
+      <w:r>
+        <w:rPr>
+          <w:rFonts w:cstheme="minorHAnsi"/>
+          <w:lang w:val="en-US"/>
+        </w:rPr>
         <w:t xml:space="preserve">        </w:t>
       </w:r>
       <w:proofErr w:type="gramStart"/>
@@ -15033,6 +15183,12 @@
           <w:lang w:val="en-US"/>
         </w:rPr>
         <w:tab/>
+      </w:r>
+      <w:r>
+        <w:rPr>
+          <w:rFonts w:cstheme="minorHAnsi"/>
+          <w:lang w:val="en-US"/>
+        </w:rPr>
         <w:t>Case 2:</w:t>
       </w:r>
     </w:p>
@@ -15057,6 +15213,12 @@
           <w:lang w:val="en-US"/>
         </w:rPr>
         <w:tab/>
+      </w:r>
+      <w:r>
+        <w:rPr>
+          <w:rFonts w:cstheme="minorHAnsi"/>
+          <w:lang w:val="en-US"/>
+        </w:rPr>
         <w:t xml:space="preserve">        //code</w:t>
       </w:r>
       <w:r>
@@ -15088,6 +15250,12 @@
           <w:lang w:val="en-US"/>
         </w:rPr>
         <w:tab/>
+      </w:r>
+      <w:r>
+        <w:rPr>
+          <w:rFonts w:cstheme="minorHAnsi"/>
+          <w:lang w:val="en-US"/>
+        </w:rPr>
         <w:t xml:space="preserve">        </w:t>
       </w:r>
       <w:proofErr w:type="gramStart"/>
@@ -15121,6 +15289,12 @@
           <w:lang w:val="en-US"/>
         </w:rPr>
         <w:tab/>
+      </w:r>
+      <w:r>
+        <w:rPr>
+          <w:rFonts w:cstheme="minorHAnsi"/>
+          <w:lang w:val="en-US"/>
+        </w:rPr>
         <w:t>Case 3:</w:t>
       </w:r>
     </w:p>
@@ -15145,6 +15319,12 @@
           <w:lang w:val="en-US"/>
         </w:rPr>
         <w:tab/>
+      </w:r>
+      <w:r>
+        <w:rPr>
+          <w:rFonts w:cstheme="minorHAnsi"/>
+          <w:lang w:val="en-US"/>
+        </w:rPr>
         <w:t xml:space="preserve">        //code</w:t>
       </w:r>
       <w:r>
@@ -15176,6 +15356,12 @@
           <w:lang w:val="en-US"/>
         </w:rPr>
         <w:tab/>
+      </w:r>
+      <w:r>
+        <w:rPr>
+          <w:rFonts w:cstheme="minorHAnsi"/>
+          <w:lang w:val="en-US"/>
+        </w:rPr>
         <w:t xml:space="preserve">        </w:t>
       </w:r>
       <w:proofErr w:type="gramStart"/>
@@ -15209,6 +15395,12 @@
           <w:lang w:val="en-US"/>
         </w:rPr>
         <w:tab/>
+      </w:r>
+      <w:r>
+        <w:rPr>
+          <w:rFonts w:cstheme="minorHAnsi"/>
+          <w:lang w:val="en-US"/>
+        </w:rPr>
         <w:t xml:space="preserve">  ……. </w:t>
       </w:r>
       <w:r>
@@ -15247,6 +15439,12 @@
           <w:lang w:val="en-US"/>
         </w:rPr>
         <w:tab/>
+      </w:r>
+      <w:r>
+        <w:rPr>
+          <w:rFonts w:cstheme="minorHAnsi"/>
+          <w:lang w:val="en-US"/>
+        </w:rPr>
         <w:t>Default:</w:t>
       </w:r>
     </w:p>
@@ -15271,6 +15469,12 @@
           <w:lang w:val="en-US"/>
         </w:rPr>
         <w:tab/>
+      </w:r>
+      <w:r>
+        <w:rPr>
+          <w:rFonts w:cstheme="minorHAnsi"/>
+          <w:lang w:val="en-US"/>
+        </w:rPr>
         <w:t xml:space="preserve">       //code</w:t>
       </w:r>
     </w:p>
@@ -15570,6 +15774,13 @@
           <w:lang w:val="en-US"/>
         </w:rPr>
         <w:tab/>
+      </w:r>
+      <w:r>
+        <w:rPr>
+          <w:rFonts w:cstheme="minorHAnsi"/>
+          <w:color w:val="000000" w:themeColor="text1"/>
+          <w:lang w:val="en-US"/>
+        </w:rPr>
         <w:t xml:space="preserve">         </w:t>
       </w:r>
       <w:r>
@@ -15656,6 +15867,15 @@
           <w:lang w:val="en-US"/>
         </w:rPr>
         <w:tab/>
+      </w:r>
+      <w:r>
+        <w:rPr>
+          <w:rFonts w:cstheme="minorHAnsi"/>
+          <w:b/>
+          <w:bCs/>
+          <w:color w:val="000000" w:themeColor="text1"/>
+          <w:lang w:val="en-US"/>
+        </w:rPr>
         <w:t xml:space="preserve">         </w:t>
       </w:r>
       <w:r>
@@ -15805,7 +16025,6 @@
           <w:szCs w:val="28"/>
           <w:lang w:val="en-US"/>
         </w:rPr>
-        <w:lastRenderedPageBreak/>
         <w:t>Iterating with Loops, Set &amp; Map</w:t>
       </w:r>
     </w:p>
@@ -16055,16 +16274,16 @@
       </w:pPr>
       <w:r>
         <w:rPr>
-          <w:b/>
-          <w:bCs/>
+          <w:b w:val="1"/>
+          <w:bCs w:val="1"/>
           <w:lang w:val="en-US"/>
         </w:rPr>
         <w:t>Syntax:</w:t>
       </w:r>
       <w:r>
         <w:rPr>
-          <w:b/>
-          <w:bCs/>
+          <w:b w:val="1"/>
+          <w:bCs w:val="1"/>
           <w:lang w:val="en-US"/>
         </w:rPr>
         <w:t xml:space="preserve"> </w:t>
@@ -16075,19 +16294,23 @@
         </w:rPr>
         <w:t xml:space="preserve">for (initialization; condition; increment/decrement) </w:t>
       </w:r>
-      <w:proofErr w:type="gramStart"/>
       <w:r>
         <w:rPr>
           <w:lang w:val="en-US"/>
         </w:rPr>
         <w:t>{  /</w:t>
       </w:r>
-      <w:proofErr w:type="gramEnd"/>
-      <w:r>
-        <w:rPr>
-          <w:lang w:val="en-US"/>
-        </w:rPr>
-        <w:t>/code }</w:t>
+      <w:r>
+        <w:rPr>
+          <w:lang w:val="en-US"/>
+        </w:rPr>
+        <w:t>/</w:t>
+      </w:r>
+      <w:r>
+        <w:rPr>
+          <w:lang w:val="en-US"/>
+        </w:rPr>
+        <w:t>code }</w:t>
       </w:r>
     </w:p>
     <w:p>
@@ -16320,7 +16543,6 @@
         <w:rPr>
           <w:noProof/>
         </w:rPr>
-        <w:lastRenderedPageBreak/>
         <w:drawing>
           <wp:anchor distT="0" distB="0" distL="114300" distR="114300" simplePos="0" relativeHeight="251663872" behindDoc="0" locked="0" layoutInCell="1" allowOverlap="1" wp14:anchorId="3FC9D2B9" wp14:editId="3021806D">
             <wp:simplePos x="0" y="0"/>
@@ -16886,6 +17108,16 @@
           <w:lang w:val="en-US"/>
         </w:rPr>
         <w:tab/>
+      </w:r>
+      <w:r>
+        <w:rPr>
+          <w:rFonts w:cstheme="minorHAnsi"/>
+          <w:b/>
+          <w:bCs/>
+          <w:sz w:val="24"/>
+          <w:szCs w:val="24"/>
+          <w:lang w:val="en-US"/>
+        </w:rPr>
         <w:t xml:space="preserve">       </w:t>
       </w:r>
       <w:r>
@@ -16997,7 +17229,6 @@
         <w:rPr>
           <w:noProof/>
         </w:rPr>
-        <w:lastRenderedPageBreak/>
         <w:drawing>
           <wp:anchor distT="0" distB="0" distL="114300" distR="114300" simplePos="0" relativeHeight="251671040" behindDoc="0" locked="0" layoutInCell="1" allowOverlap="1" wp14:anchorId="4643A6D9" wp14:editId="09F1AEB9">
             <wp:simplePos x="0" y="0"/>
@@ -17329,6 +17560,14 @@
           <w:lang w:val="en-US"/>
         </w:rPr>
         <w:tab/>
+      </w:r>
+      <w:r>
+        <w:rPr>
+          <w:rFonts w:cstheme="minorHAnsi"/>
+          <w:b/>
+          <w:bCs/>
+          <w:lang w:val="en-US"/>
+        </w:rPr>
         <w:t xml:space="preserve">  </w:t>
       </w:r>
       <w:r>
@@ -17391,6 +17630,12 @@
           <w:lang w:val="en-US"/>
         </w:rPr>
         <w:tab/>
+      </w:r>
+      <w:r>
+        <w:rPr>
+          <w:rFonts w:cstheme="minorHAnsi"/>
+          <w:lang w:val="en-US"/>
+        </w:rPr>
         <w:t>I</w:t>
       </w:r>
       <w:r>
@@ -17444,6 +17689,12 @@
           <w:lang w:val="en-US"/>
         </w:rPr>
         <w:tab/>
+      </w:r>
+      <w:r>
+        <w:rPr>
+          <w:rFonts w:cstheme="minorHAnsi"/>
+          <w:lang w:val="en-US"/>
+        </w:rPr>
         <w:t>Delete element &amp; Delete Set</w:t>
       </w:r>
     </w:p>
@@ -17524,7 +17775,6 @@
         <w:rPr>
           <w:noProof/>
         </w:rPr>
-        <w:lastRenderedPageBreak/>
         <w:drawing>
           <wp:anchor distT="0" distB="0" distL="114300" distR="114300" simplePos="0" relativeHeight="251642368" behindDoc="0" locked="0" layoutInCell="1" allowOverlap="1" wp14:anchorId="04C8DB64" wp14:editId="63452290">
             <wp:simplePos x="0" y="0"/>
@@ -17818,6 +18068,12 @@
           <w:lang w:val="en-US"/>
         </w:rPr>
         <w:tab/>
+      </w:r>
+      <w:r>
+        <w:rPr>
+          <w:rFonts w:cstheme="minorHAnsi"/>
+          <w:lang w:val="en-US"/>
+        </w:rPr>
         <w:t>Print only keys, Print only values</w:t>
       </w:r>
     </w:p>
@@ -17843,6 +18099,12 @@
           <w:lang w:val="en-US"/>
         </w:rPr>
         <w:tab/>
+      </w:r>
+      <w:r>
+        <w:rPr>
+          <w:rFonts w:cstheme="minorHAnsi"/>
+          <w:lang w:val="en-US"/>
+        </w:rPr>
         <w:t xml:space="preserve">Print </w:t>
       </w:r>
       <w:r>
@@ -17969,6 +18231,12 @@
           <w:lang w:val="en-US"/>
         </w:rPr>
         <w:tab/>
+      </w:r>
+      <w:r>
+        <w:rPr>
+          <w:rFonts w:cstheme="minorHAnsi"/>
+          <w:lang w:val="en-US"/>
+        </w:rPr>
         <w:t xml:space="preserve">Print </w:t>
       </w:r>
       <w:r>
@@ -18008,6 +18276,12 @@
           <w:lang w:val="en-US"/>
         </w:rPr>
         <w:tab/>
+      </w:r>
+      <w:r>
+        <w:rPr>
+          <w:rFonts w:cstheme="minorHAnsi"/>
+          <w:lang w:val="en-US"/>
+        </w:rPr>
         <w:t>Delete element using key</w:t>
       </w:r>
     </w:p>
@@ -18534,6 +18808,12 @@
           <w:lang w:val="en-US"/>
         </w:rPr>
         <w:tab/>
+      </w:r>
+      <w:r>
+        <w:rPr>
+          <w:rFonts w:cstheme="minorHAnsi"/>
+          <w:lang w:val="en-US"/>
+        </w:rPr>
         <w:t xml:space="preserve">    // code block</w:t>
       </w:r>
     </w:p>
@@ -18551,6 +18831,12 @@
           <w:lang w:val="en-US"/>
         </w:rPr>
         <w:tab/>
+      </w:r>
+      <w:r>
+        <w:rPr>
+          <w:rFonts w:cstheme="minorHAnsi"/>
+          <w:lang w:val="en-US"/>
+        </w:rPr>
         <w:t>}</w:t>
       </w:r>
     </w:p>
@@ -18632,6 +18918,12 @@
           <w:lang w:val="en-US"/>
         </w:rPr>
         <w:tab/>
+      </w:r>
+      <w:r>
+        <w:rPr>
+          <w:rFonts w:cstheme="minorHAnsi"/>
+          <w:lang w:val="en-US"/>
+        </w:rPr>
         <w:t xml:space="preserve">    // code block</w:t>
       </w:r>
     </w:p>
@@ -18649,6 +18941,12 @@
           <w:lang w:val="en-US"/>
         </w:rPr>
         <w:tab/>
+      </w:r>
+      <w:r>
+        <w:rPr>
+          <w:rFonts w:cstheme="minorHAnsi"/>
+          <w:lang w:val="en-US"/>
+        </w:rPr>
         <w:t>}</w:t>
       </w:r>
     </w:p>
@@ -18871,7 +19169,6 @@
           <w:szCs w:val="28"/>
           <w:lang w:val="en-US"/>
         </w:rPr>
-        <w:lastRenderedPageBreak/>
         <w:t xml:space="preserve">Link: </w:t>
       </w:r>
       <w:hyperlink r:id="rId73">
@@ -19384,6 +19681,12 @@
           <w:lang w:val="en-US"/>
         </w:rPr>
         <w:tab/>
+      </w:r>
+      <w:r>
+        <w:rPr>
+          <w:rFonts w:cstheme="minorHAnsi"/>
+          <w:lang w:val="en-US"/>
+        </w:rPr>
         <w:t>// functions or methods</w:t>
       </w:r>
     </w:p>
@@ -19408,6 +19711,12 @@
           <w:lang w:val="en-US"/>
         </w:rPr>
         <w:tab/>
+      </w:r>
+      <w:r>
+        <w:rPr>
+          <w:rFonts w:cstheme="minorHAnsi"/>
+          <w:lang w:val="en-US"/>
+        </w:rPr>
         <w:t xml:space="preserve">    }</w:t>
       </w:r>
     </w:p>
@@ -20063,28 +20372,27 @@
           <w:lang w:val="en-US"/>
         </w:rPr>
         <w:tab/>
-        <w:t xml:space="preserve">     // code block</w:t>
-      </w:r>
-    </w:p>
-    <w:p>
-      <w:pPr>
-        <w:pStyle w:val="ListParagraph"/>
+      </w:r>
+      <w:r>
         <w:rPr>
           <w:rFonts w:cstheme="minorHAnsi"/>
           <w:sz w:val="24"/>
           <w:szCs w:val="24"/>
           <w:lang w:val="en-US"/>
         </w:rPr>
-      </w:pPr>
-      <w:r>
+        <w:t xml:space="preserve">     // code block</w:t>
+      </w:r>
+    </w:p>
+    <w:p>
+      <w:pPr>
+        <w:pStyle w:val="ListParagraph"/>
         <w:rPr>
           <w:rFonts w:cstheme="minorHAnsi"/>
           <w:sz w:val="24"/>
           <w:szCs w:val="24"/>
           <w:lang w:val="en-US"/>
         </w:rPr>
-        <w:tab/>
-      </w:r>
+      </w:pPr>
       <w:r>
         <w:rPr>
           <w:rFonts w:cstheme="minorHAnsi"/>
@@ -20093,7 +20401,6 @@
           <w:lang w:val="en-US"/>
         </w:rPr>
         <w:tab/>
-        <w:t>}</w:t>
       </w:r>
       <w:r>
         <w:rPr>
@@ -20102,19 +20409,17 @@
           <w:szCs w:val="24"/>
           <w:lang w:val="en-US"/>
         </w:rPr>
-        <w:t xml:space="preserve"> </w:t>
-      </w:r>
-    </w:p>
-    <w:p>
-      <w:pPr>
-        <w:pStyle w:val="ListParagraph"/>
+        <w:tab/>
+      </w:r>
+      <w:r>
         <w:rPr>
           <w:rFonts w:cstheme="minorHAnsi"/>
           <w:sz w:val="24"/>
           <w:szCs w:val="24"/>
           <w:lang w:val="en-US"/>
         </w:rPr>
-      </w:pPr>
+        <w:t>}</w:t>
+      </w:r>
       <w:r>
         <w:rPr>
           <w:rFonts w:cstheme="minorHAnsi"/>
@@ -20122,29 +20427,28 @@
           <w:szCs w:val="24"/>
           <w:lang w:val="en-US"/>
         </w:rPr>
-        <w:tab/>
-      </w:r>
-      <w:r>
+        <w:t xml:space="preserve"> </w:t>
+      </w:r>
+    </w:p>
+    <w:p>
+      <w:pPr>
+        <w:pStyle w:val="ListParagraph"/>
         <w:rPr>
           <w:rFonts w:cstheme="minorHAnsi"/>
           <w:sz w:val="24"/>
           <w:szCs w:val="24"/>
           <w:lang w:val="en-US"/>
         </w:rPr>
-        <w:tab/>
-        <w:t>//functions or methods</w:t>
-      </w:r>
-    </w:p>
-    <w:p>
-      <w:pPr>
-        <w:pStyle w:val="ListParagraph"/>
+      </w:pPr>
+      <w:r>
         <w:rPr>
           <w:rFonts w:cstheme="minorHAnsi"/>
           <w:sz w:val="24"/>
           <w:szCs w:val="24"/>
           <w:lang w:val="en-US"/>
         </w:rPr>
-      </w:pPr>
+        <w:tab/>
+      </w:r>
       <w:r>
         <w:rPr>
           <w:rFonts w:cstheme="minorHAnsi"/>
@@ -20161,7 +20465,44 @@
           <w:szCs w:val="24"/>
           <w:lang w:val="en-US"/>
         </w:rPr>
+        <w:t>//functions or methods</w:t>
+      </w:r>
+    </w:p>
+    <w:p>
+      <w:pPr>
+        <w:pStyle w:val="ListParagraph"/>
+        <w:rPr>
+          <w:rFonts w:cstheme="minorHAnsi"/>
+          <w:sz w:val="24"/>
+          <w:szCs w:val="24"/>
+          <w:lang w:val="en-US"/>
+        </w:rPr>
+      </w:pPr>
+      <w:r>
+        <w:rPr>
+          <w:rFonts w:cstheme="minorHAnsi"/>
+          <w:sz w:val="24"/>
+          <w:szCs w:val="24"/>
+          <w:lang w:val="en-US"/>
+        </w:rPr>
         <w:tab/>
+      </w:r>
+      <w:r>
+        <w:rPr>
+          <w:rFonts w:cstheme="minorHAnsi"/>
+          <w:sz w:val="24"/>
+          <w:szCs w:val="24"/>
+          <w:lang w:val="en-US"/>
+        </w:rPr>
+        <w:tab/>
+      </w:r>
+      <w:r>
+        <w:rPr>
+          <w:rFonts w:cstheme="minorHAnsi"/>
+          <w:sz w:val="24"/>
+          <w:szCs w:val="24"/>
+          <w:lang w:val="en-US"/>
+        </w:rPr>
         <w:t>}</w:t>
       </w:r>
     </w:p>
@@ -20475,6 +20816,12 @@
           <w:lang w:val="en-US"/>
         </w:rPr>
         <w:tab/>
+      </w:r>
+      <w:r>
+        <w:rPr>
+          <w:rFonts w:cstheme="minorHAnsi"/>
+          <w:lang w:val="en-US"/>
+        </w:rPr>
         <w:t xml:space="preserve">   //code block</w:t>
       </w:r>
     </w:p>
@@ -20499,6 +20846,12 @@
           <w:lang w:val="en-US"/>
         </w:rPr>
         <w:tab/>
+      </w:r>
+      <w:r>
+        <w:rPr>
+          <w:rFonts w:cstheme="minorHAnsi"/>
+          <w:lang w:val="en-US"/>
+        </w:rPr>
         <w:t>}</w:t>
       </w:r>
     </w:p>
@@ -20524,7 +20877,6 @@
           <w:rFonts w:cstheme="minorHAnsi"/>
           <w:lang w:val="en-US"/>
         </w:rPr>
-        <w:lastRenderedPageBreak/>
         <w:tab/>
       </w:r>
       <w:r>
@@ -20568,6 +20920,12 @@
           <w:lang w:val="en-US"/>
         </w:rPr>
         <w:tab/>
+      </w:r>
+      <w:r>
+        <w:rPr>
+          <w:rFonts w:cstheme="minorHAnsi"/>
+          <w:lang w:val="en-US"/>
+        </w:rPr>
         <w:t xml:space="preserve">   //code block</w:t>
       </w:r>
     </w:p>
@@ -20592,6 +20950,12 @@
           <w:lang w:val="en-US"/>
         </w:rPr>
         <w:tab/>
+      </w:r>
+      <w:r>
+        <w:rPr>
+          <w:rFonts w:cstheme="minorHAnsi"/>
+          <w:lang w:val="en-US"/>
+        </w:rPr>
         <w:t>}</w:t>
       </w:r>
     </w:p>
@@ -20696,7 +21060,7 @@
       <w:footerReference w:type="default" r:id="rId83"/>
       <w:headerReference w:type="first" r:id="rId84"/>
       <w:footerReference w:type="first" r:id="rId85"/>
-      <w:pgSz w:w="11906" w:h="16838"/>
+      <w:pgSz w:w="11906" w:h="16838" w:orient="portrait"/>
       <w:pgMar w:top="1440" w:right="1440" w:bottom="1440" w:left="1440" w:header="708" w:footer="708" w:gutter="0"/>
       <w:cols w:space="708"/>
       <w:docGrid w:linePitch="360"/>
@@ -20765,46 +21129,80 @@
       <w:tc>
         <w:tcPr>
           <w:tcW w:w="8575" w:type="dxa"/>
+          <w:tcMar/>
           <w:vAlign w:val="center"/>
         </w:tcPr>
-        <w:sdt>
-          <w:sdtPr>
+        <w:p>
+          <w:pPr>
+            <w:pStyle w:val="Header"/>
+            <w:tabs>
+              <w:tab w:val="center" w:leader="none" w:pos="4513"/>
+              <w:tab w:val="right" w:leader="none" w:pos="9026"/>
+            </w:tabs>
+            <w:spacing w:after="0" w:line="240" w:lineRule="auto"/>
+            <w:jc w:val="center"/>
             <w:rPr>
-              <w:caps/>
-              <w:color w:val="000000" w:themeColor="text1"/>
+              <w:rFonts w:ascii="Calibri" w:hAnsi="Calibri" w:eastAsia="Calibri" w:cs="Calibri"/>
+              <w:b w:val="0"/>
+              <w:bCs w:val="0"/>
+              <w:i w:val="0"/>
+              <w:iCs w:val="0"/>
+              <w:caps w:val="0"/>
+              <w:smallCaps w:val="0"/>
+              <w:noProof w:val="0"/>
+              <w:color w:val="000000" w:themeColor="text1" w:themeTint="FF" w:themeShade="FF"/>
+              <w:sz w:val="22"/>
+              <w:szCs w:val="22"/>
+              <w:lang w:val="en-IN"/>
             </w:rPr>
-            <w:alias w:val="Author"/>
-            <w:id w:val="1534539408"/>
-            <w:placeholder>
-              <w:docPart w:val="5E1A04C9435A4F23BF3CC5756193DBA0"/>
-            </w:placeholder>
-            <w:text/>
-          </w:sdtPr>
-          <w:sdtContent>
-            <w:p>
-              <w:pPr>
-                <w:pStyle w:val="Header"/>
-                <w:jc w:val="right"/>
-                <w:rPr>
-                  <w:caps/>
-                  <w:color w:val="000000" w:themeColor="text1"/>
-                </w:rPr>
-              </w:pPr>
-              <w:r>
-                <w:rPr>
-                  <w:caps/>
-                  <w:color w:val="000000" w:themeColor="text1"/>
-                </w:rPr>
-                <w:t>Testers Talk (Bakkappa N)</w:t>
-              </w:r>
-            </w:p>
-          </w:sdtContent>
-        </w:sdt>
+          </w:pPr>
+          <w:r>
+            <w:rPr>
+              <w:rFonts w:ascii="Calibri" w:hAnsi="Calibri" w:eastAsia="Calibri" w:cs="Calibri"/>
+              <w:b w:val="0"/>
+              <w:bCs w:val="0"/>
+              <w:i w:val="0"/>
+              <w:iCs w:val="0"/>
+              <w:caps w:val="0"/>
+              <w:smallCaps w:val="0"/>
+              <w:noProof w:val="0"/>
+              <w:color w:val="000000" w:themeColor="text1" w:themeTint="FF" w:themeShade="FF"/>
+              <w:sz w:val="22"/>
+              <w:szCs w:val="22"/>
+              <w:lang w:val="en-IN"/>
+            </w:rPr>
+            <w:t>© 2026 Testers Talk. All rights reserved.</w:t>
+          </w:r>
+        </w:p>
+        <w:p>
+          <w:pPr>
+            <w:pStyle w:val="Header"/>
+            <w:jc w:val="center"/>
+          </w:pPr>
+          <w:r>
+            <w:rPr>
+              <w:rFonts w:ascii="Calibri" w:hAnsi="Calibri" w:eastAsia="Calibri" w:cs="Calibri"/>
+              <w:b w:val="0"/>
+              <w:bCs w:val="0"/>
+              <w:i w:val="0"/>
+              <w:iCs w:val="0"/>
+              <w:caps w:val="0"/>
+              <w:smallCaps w:val="0"/>
+              <w:noProof w:val="0"/>
+              <w:color w:val="000000" w:themeColor="text1" w:themeTint="FF" w:themeShade="FF"/>
+              <w:sz w:val="22"/>
+              <w:szCs w:val="22"/>
+              <w:lang w:val="en-IN"/>
+            </w:rPr>
+            <w:t>No part of this document may be reproduced without permission.</w:t>
+          </w:r>
+        </w:p>
       </w:tc>
       <w:tc>
         <w:tcPr>
           <w:tcW w:w="451" w:type="dxa"/>
           <w:shd w:val="clear" w:color="auto" w:fill="ED7D31" w:themeFill="accent2"/>
+          <w:tcMar/>
           <w:vAlign w:val="center"/>
         </w:tcPr>
         <w:p>
@@ -20929,7 +21327,7 @@
           </v:handles>
           <o:lock v:ext="edit" text="t" shapetype="t"/>
         </v:shapetype>
-        <v:shape id="PowerPlusWaterMarkObject243379047" o:spid="_x0000_s1026" type="#_x0000_t136" style="position:absolute;margin-left:0;margin-top:0;width:499.95pt;height:136.35pt;rotation:315;z-index:-251655168;mso-position-horizontal:center;mso-position-horizontal-relative:margin;mso-position-vertical:center;mso-position-vertical-relative:margin" o:allowincell="f" fillcolor="#747070 [1614]" stroked="f">
+        <v:shape id="PowerPlusWaterMarkObject243379047" style="position:absolute;margin-left:0;margin-top:0;width:499.95pt;height:136.35pt;rotation:315;z-index:-251655168;mso-position-horizontal:center;mso-position-horizontal-relative:margin;mso-position-vertical:center;mso-position-vertical-relative:margin" o:spid="_x0000_s1026" o:allowincell="f" fillcolor="#747070 [1614]" stroked="f" type="#_x0000_t136">
           <v:fill opacity=".5"/>
           <v:textpath style="font-family:&quot;Calibri&quot;;font-size:1pt" string="TESTERS TALK"/>
         </v:shape>
@@ -20980,7 +21378,7 @@
           </v:handles>
           <o:lock v:ext="edit" text="t" shapetype="t"/>
         </v:shapetype>
-        <v:shape id="PowerPlusWaterMarkObject243379048" o:spid="_x0000_s1027" type="#_x0000_t136" style="position:absolute;left:0;text-align:left;margin-left:0;margin-top:0;width:499.95pt;height:136.35pt;rotation:315;z-index:-251653120;mso-position-horizontal:center;mso-position-horizontal-relative:margin;mso-position-vertical:center;mso-position-vertical-relative:margin" o:allowincell="f" fillcolor="#747070 [1614]" stroked="f">
+        <v:shape id="PowerPlusWaterMarkObject243379048" style="position:absolute;left:0;text-align:left;margin-left:0;margin-top:0;width:499.95pt;height:136.35pt;rotation:315;z-index:-251653120;mso-position-horizontal:center;mso-position-horizontal-relative:margin;mso-position-vertical:center;mso-position-vertical-relative:margin" o:spid="_x0000_s1027" o:allowincell="f" fillcolor="#747070 [1614]" stroked="f" type="#_x0000_t136">
           <v:fill opacity=".5"/>
           <v:textpath style="font-family:&quot;Calibri&quot;;font-size:1pt" string="TESTERS TALK"/>
         </v:shape>
@@ -21112,7 +21510,7 @@
           </v:handles>
           <o:lock v:ext="edit" text="t" shapetype="t"/>
         </v:shapetype>
-        <v:shape id="PowerPlusWaterMarkObject243379046" o:spid="_x0000_s1025" type="#_x0000_t136" style="position:absolute;margin-left:0;margin-top:0;width:499.95pt;height:136.35pt;rotation:315;z-index:-251657216;mso-position-horizontal:center;mso-position-horizontal-relative:margin;mso-position-vertical:center;mso-position-vertical-relative:margin" o:allowincell="f" fillcolor="#747070 [1614]" stroked="f">
+        <v:shape id="PowerPlusWaterMarkObject243379046" style="position:absolute;margin-left:0;margin-top:0;width:499.95pt;height:136.35pt;rotation:315;z-index:-251657216;mso-position-horizontal:center;mso-position-horizontal-relative:margin;mso-position-vertical:center;mso-position-vertical-relative:margin" o:spid="_x0000_s1025" o:allowincell="f" fillcolor="#747070 [1614]" stroked="f" type="#_x0000_t136">
           <v:fill opacity=".5"/>
           <v:textpath style="font-family:&quot;Calibri&quot;;font-size:1pt" string="TESTERS TALK"/>
         </v:shape>
@@ -21312,7 +21710,7 @@
         <w:ind w:left="1800" w:hanging="360"/>
       </w:pPr>
       <w:rPr>
-        <w:rFonts w:ascii="Symbol" w:hAnsi="Symbol" w:hint="default"/>
+        <w:rFonts w:hint="default" w:ascii="Symbol" w:hAnsi="Symbol"/>
         <w:sz w:val="20"/>
       </w:rPr>
     </w:lvl>
@@ -21328,7 +21726,7 @@
         <w:ind w:left="2520" w:hanging="360"/>
       </w:pPr>
       <w:rPr>
-        <w:rFonts w:ascii="Courier New" w:hAnsi="Courier New" w:hint="default"/>
+        <w:rFonts w:hint="default" w:ascii="Courier New" w:hAnsi="Courier New"/>
         <w:sz w:val="20"/>
       </w:rPr>
     </w:lvl>
@@ -21344,7 +21742,7 @@
         <w:ind w:left="3240" w:hanging="360"/>
       </w:pPr>
       <w:rPr>
-        <w:rFonts w:ascii="Wingdings" w:hAnsi="Wingdings" w:hint="default"/>
+        <w:rFonts w:hint="default" w:ascii="Wingdings" w:hAnsi="Wingdings"/>
         <w:sz w:val="20"/>
       </w:rPr>
     </w:lvl>
@@ -21360,7 +21758,7 @@
         <w:ind w:left="3960" w:hanging="360"/>
       </w:pPr>
       <w:rPr>
-        <w:rFonts w:ascii="Wingdings" w:hAnsi="Wingdings" w:hint="default"/>
+        <w:rFonts w:hint="default" w:ascii="Wingdings" w:hAnsi="Wingdings"/>
         <w:sz w:val="20"/>
       </w:rPr>
     </w:lvl>
@@ -21376,7 +21774,7 @@
         <w:ind w:left="4680" w:hanging="360"/>
       </w:pPr>
       <w:rPr>
-        <w:rFonts w:ascii="Wingdings" w:hAnsi="Wingdings" w:hint="default"/>
+        <w:rFonts w:hint="default" w:ascii="Wingdings" w:hAnsi="Wingdings"/>
         <w:sz w:val="20"/>
       </w:rPr>
     </w:lvl>
@@ -21392,7 +21790,7 @@
         <w:ind w:left="5400" w:hanging="360"/>
       </w:pPr>
       <w:rPr>
-        <w:rFonts w:ascii="Wingdings" w:hAnsi="Wingdings" w:hint="default"/>
+        <w:rFonts w:hint="default" w:ascii="Wingdings" w:hAnsi="Wingdings"/>
         <w:sz w:val="20"/>
       </w:rPr>
     </w:lvl>
@@ -21408,7 +21806,7 @@
         <w:ind w:left="6120" w:hanging="360"/>
       </w:pPr>
       <w:rPr>
-        <w:rFonts w:ascii="Wingdings" w:hAnsi="Wingdings" w:hint="default"/>
+        <w:rFonts w:hint="default" w:ascii="Wingdings" w:hAnsi="Wingdings"/>
         <w:sz w:val="20"/>
       </w:rPr>
     </w:lvl>
@@ -21424,7 +21822,7 @@
         <w:ind w:left="6840" w:hanging="360"/>
       </w:pPr>
       <w:rPr>
-        <w:rFonts w:ascii="Wingdings" w:hAnsi="Wingdings" w:hint="default"/>
+        <w:rFonts w:hint="default" w:ascii="Wingdings" w:hAnsi="Wingdings"/>
         <w:sz w:val="20"/>
       </w:rPr>
     </w:lvl>
@@ -21440,7 +21838,7 @@
         <w:ind w:left="7560" w:hanging="360"/>
       </w:pPr>
       <w:rPr>
-        <w:rFonts w:ascii="Wingdings" w:hAnsi="Wingdings" w:hint="default"/>
+        <w:rFonts w:hint="default" w:ascii="Wingdings" w:hAnsi="Wingdings"/>
         <w:sz w:val="20"/>
       </w:rPr>
     </w:lvl>
@@ -21802,7 +22200,7 @@
         <w:ind w:left="2073" w:hanging="360"/>
       </w:pPr>
       <w:rPr>
-        <w:rFonts w:ascii="Symbol" w:hAnsi="Symbol" w:hint="default"/>
+        <w:rFonts w:hint="default" w:ascii="Symbol" w:hAnsi="Symbol"/>
       </w:rPr>
     </w:lvl>
     <w:lvl w:ilvl="1" w:tplc="D37A8614" w:tentative="1">
@@ -21814,7 +22212,7 @@
         <w:ind w:left="2793" w:hanging="360"/>
       </w:pPr>
       <w:rPr>
-        <w:rFonts w:ascii="Courier New" w:hAnsi="Courier New" w:hint="default"/>
+        <w:rFonts w:hint="default" w:ascii="Courier New" w:hAnsi="Courier New"/>
       </w:rPr>
     </w:lvl>
     <w:lvl w:ilvl="2" w:tplc="40CAD808" w:tentative="1">
@@ -21826,7 +22224,7 @@
         <w:ind w:left="3513" w:hanging="360"/>
       </w:pPr>
       <w:rPr>
-        <w:rFonts w:ascii="Wingdings" w:hAnsi="Wingdings" w:hint="default"/>
+        <w:rFonts w:hint="default" w:ascii="Wingdings" w:hAnsi="Wingdings"/>
       </w:rPr>
     </w:lvl>
     <w:lvl w:ilvl="3" w:tplc="5582D204" w:tentative="1">
@@ -21838,7 +22236,7 @@
         <w:ind w:left="4233" w:hanging="360"/>
       </w:pPr>
       <w:rPr>
-        <w:rFonts w:ascii="Symbol" w:hAnsi="Symbol" w:hint="default"/>
+        <w:rFonts w:hint="default" w:ascii="Symbol" w:hAnsi="Symbol"/>
       </w:rPr>
     </w:lvl>
     <w:lvl w:ilvl="4" w:tplc="5DB2F9B6" w:tentative="1">
@@ -21850,7 +22248,7 @@
         <w:ind w:left="4953" w:hanging="360"/>
       </w:pPr>
       <w:rPr>
-        <w:rFonts w:ascii="Courier New" w:hAnsi="Courier New" w:hint="default"/>
+        <w:rFonts w:hint="default" w:ascii="Courier New" w:hAnsi="Courier New"/>
       </w:rPr>
     </w:lvl>
     <w:lvl w:ilvl="5" w:tplc="6C36B70A" w:tentative="1">
@@ -21862,7 +22260,7 @@
         <w:ind w:left="5673" w:hanging="360"/>
       </w:pPr>
       <w:rPr>
-        <w:rFonts w:ascii="Wingdings" w:hAnsi="Wingdings" w:hint="default"/>
+        <w:rFonts w:hint="default" w:ascii="Wingdings" w:hAnsi="Wingdings"/>
       </w:rPr>
     </w:lvl>
     <w:lvl w:ilvl="6" w:tplc="73D416DC" w:tentative="1">
@@ -21874,7 +22272,7 @@
         <w:ind w:left="6393" w:hanging="360"/>
       </w:pPr>
       <w:rPr>
-        <w:rFonts w:ascii="Symbol" w:hAnsi="Symbol" w:hint="default"/>
+        <w:rFonts w:hint="default" w:ascii="Symbol" w:hAnsi="Symbol"/>
       </w:rPr>
     </w:lvl>
     <w:lvl w:ilvl="7" w:tplc="777C696C" w:tentative="1">
@@ -21886,7 +22284,7 @@
         <w:ind w:left="7113" w:hanging="360"/>
       </w:pPr>
       <w:rPr>
-        <w:rFonts w:ascii="Courier New" w:hAnsi="Courier New" w:hint="default"/>
+        <w:rFonts w:hint="default" w:ascii="Courier New" w:hAnsi="Courier New"/>
       </w:rPr>
     </w:lvl>
     <w:lvl w:ilvl="8" w:tplc="CCC2A952" w:tentative="1">
@@ -21898,7 +22296,7 @@
         <w:ind w:left="7833" w:hanging="360"/>
       </w:pPr>
       <w:rPr>
-        <w:rFonts w:ascii="Wingdings" w:hAnsi="Wingdings" w:hint="default"/>
+        <w:rFonts w:hint="default" w:ascii="Wingdings" w:hAnsi="Wingdings"/>
       </w:rPr>
     </w:lvl>
   </w:abstractNum>
@@ -21914,7 +22312,7 @@
         <w:ind w:left="1800" w:hanging="360"/>
       </w:pPr>
       <w:rPr>
-        <w:rFonts w:ascii="Calibri" w:hAnsi="Calibri" w:hint="default"/>
+        <w:rFonts w:hint="default" w:ascii="Calibri" w:hAnsi="Calibri"/>
         <w:b/>
       </w:rPr>
     </w:lvl>
@@ -21927,7 +22325,7 @@
         <w:ind w:left="2520" w:hanging="360"/>
       </w:pPr>
       <w:rPr>
-        <w:rFonts w:ascii="Courier New" w:hAnsi="Courier New" w:hint="default"/>
+        <w:rFonts w:hint="default" w:ascii="Courier New" w:hAnsi="Courier New"/>
       </w:rPr>
     </w:lvl>
     <w:lvl w:ilvl="2" w:tplc="D450B79A" w:tentative="1">
@@ -21939,7 +22337,7 @@
         <w:ind w:left="3240" w:hanging="360"/>
       </w:pPr>
       <w:rPr>
-        <w:rFonts w:ascii="Wingdings" w:hAnsi="Wingdings" w:hint="default"/>
+        <w:rFonts w:hint="default" w:ascii="Wingdings" w:hAnsi="Wingdings"/>
       </w:rPr>
     </w:lvl>
     <w:lvl w:ilvl="3" w:tplc="2D44DEE6" w:tentative="1">
@@ -21951,7 +22349,7 @@
         <w:ind w:left="3960" w:hanging="360"/>
       </w:pPr>
       <w:rPr>
-        <w:rFonts w:ascii="Symbol" w:hAnsi="Symbol" w:hint="default"/>
+        <w:rFonts w:hint="default" w:ascii="Symbol" w:hAnsi="Symbol"/>
       </w:rPr>
     </w:lvl>
     <w:lvl w:ilvl="4" w:tplc="B4605B02" w:tentative="1">
@@ -21963,7 +22361,7 @@
         <w:ind w:left="4680" w:hanging="360"/>
       </w:pPr>
       <w:rPr>
-        <w:rFonts w:ascii="Courier New" w:hAnsi="Courier New" w:hint="default"/>
+        <w:rFonts w:hint="default" w:ascii="Courier New" w:hAnsi="Courier New"/>
       </w:rPr>
     </w:lvl>
     <w:lvl w:ilvl="5" w:tplc="BC0E14A6" w:tentative="1">
@@ -21975,7 +22373,7 @@
         <w:ind w:left="5400" w:hanging="360"/>
       </w:pPr>
       <w:rPr>
-        <w:rFonts w:ascii="Wingdings" w:hAnsi="Wingdings" w:hint="default"/>
+        <w:rFonts w:hint="default" w:ascii="Wingdings" w:hAnsi="Wingdings"/>
       </w:rPr>
     </w:lvl>
     <w:lvl w:ilvl="6" w:tplc="80D29D96" w:tentative="1">
@@ -21987,7 +22385,7 @@
         <w:ind w:left="6120" w:hanging="360"/>
       </w:pPr>
       <w:rPr>
-        <w:rFonts w:ascii="Symbol" w:hAnsi="Symbol" w:hint="default"/>
+        <w:rFonts w:hint="default" w:ascii="Symbol" w:hAnsi="Symbol"/>
       </w:rPr>
     </w:lvl>
     <w:lvl w:ilvl="7" w:tplc="F4760B2C" w:tentative="1">
@@ -21999,7 +22397,7 @@
         <w:ind w:left="6840" w:hanging="360"/>
       </w:pPr>
       <w:rPr>
-        <w:rFonts w:ascii="Courier New" w:hAnsi="Courier New" w:hint="default"/>
+        <w:rFonts w:hint="default" w:ascii="Courier New" w:hAnsi="Courier New"/>
       </w:rPr>
     </w:lvl>
     <w:lvl w:ilvl="8" w:tplc="EE62DC48" w:tentative="1">
@@ -22011,7 +22409,7 @@
         <w:ind w:left="7560" w:hanging="360"/>
       </w:pPr>
       <w:rPr>
-        <w:rFonts w:ascii="Wingdings" w:hAnsi="Wingdings" w:hint="default"/>
+        <w:rFonts w:hint="default" w:ascii="Wingdings" w:hAnsi="Wingdings"/>
       </w:rPr>
     </w:lvl>
   </w:abstractNum>
@@ -22485,7 +22883,7 @@
         <w:ind w:left="2073" w:hanging="360"/>
       </w:pPr>
       <w:rPr>
-        <w:rFonts w:ascii="Symbol" w:hAnsi="Symbol" w:hint="default"/>
+        <w:rFonts w:hint="default" w:ascii="Symbol" w:hAnsi="Symbol"/>
       </w:rPr>
     </w:lvl>
     <w:lvl w:ilvl="1" w:tplc="05000A9C" w:tentative="1">
@@ -22497,7 +22895,7 @@
         <w:ind w:left="2793" w:hanging="360"/>
       </w:pPr>
       <w:rPr>
-        <w:rFonts w:ascii="Courier New" w:hAnsi="Courier New" w:hint="default"/>
+        <w:rFonts w:hint="default" w:ascii="Courier New" w:hAnsi="Courier New"/>
       </w:rPr>
     </w:lvl>
     <w:lvl w:ilvl="2" w:tplc="47085FC0" w:tentative="1">
@@ -22509,7 +22907,7 @@
         <w:ind w:left="3513" w:hanging="360"/>
       </w:pPr>
       <w:rPr>
-        <w:rFonts w:ascii="Wingdings" w:hAnsi="Wingdings" w:hint="default"/>
+        <w:rFonts w:hint="default" w:ascii="Wingdings" w:hAnsi="Wingdings"/>
       </w:rPr>
     </w:lvl>
     <w:lvl w:ilvl="3" w:tplc="B0E249A6" w:tentative="1">
@@ -22521,7 +22919,7 @@
         <w:ind w:left="4233" w:hanging="360"/>
       </w:pPr>
       <w:rPr>
-        <w:rFonts w:ascii="Symbol" w:hAnsi="Symbol" w:hint="default"/>
+        <w:rFonts w:hint="default" w:ascii="Symbol" w:hAnsi="Symbol"/>
       </w:rPr>
     </w:lvl>
     <w:lvl w:ilvl="4" w:tplc="BF0232B6" w:tentative="1">
@@ -22533,7 +22931,7 @@
         <w:ind w:left="4953" w:hanging="360"/>
       </w:pPr>
       <w:rPr>
-        <w:rFonts w:ascii="Courier New" w:hAnsi="Courier New" w:hint="default"/>
+        <w:rFonts w:hint="default" w:ascii="Courier New" w:hAnsi="Courier New"/>
       </w:rPr>
     </w:lvl>
     <w:lvl w:ilvl="5" w:tplc="EB14E472" w:tentative="1">
@@ -22545,7 +22943,7 @@
         <w:ind w:left="5673" w:hanging="360"/>
       </w:pPr>
       <w:rPr>
-        <w:rFonts w:ascii="Wingdings" w:hAnsi="Wingdings" w:hint="default"/>
+        <w:rFonts w:hint="default" w:ascii="Wingdings" w:hAnsi="Wingdings"/>
       </w:rPr>
     </w:lvl>
     <w:lvl w:ilvl="6" w:tplc="6D48CC04" w:tentative="1">
@@ -22557,7 +22955,7 @@
         <w:ind w:left="6393" w:hanging="360"/>
       </w:pPr>
       <w:rPr>
-        <w:rFonts w:ascii="Symbol" w:hAnsi="Symbol" w:hint="default"/>
+        <w:rFonts w:hint="default" w:ascii="Symbol" w:hAnsi="Symbol"/>
       </w:rPr>
     </w:lvl>
     <w:lvl w:ilvl="7" w:tplc="6B32EF50" w:tentative="1">
@@ -22569,7 +22967,7 @@
         <w:ind w:left="7113" w:hanging="360"/>
       </w:pPr>
       <w:rPr>
-        <w:rFonts w:ascii="Courier New" w:hAnsi="Courier New" w:hint="default"/>
+        <w:rFonts w:hint="default" w:ascii="Courier New" w:hAnsi="Courier New"/>
       </w:rPr>
     </w:lvl>
     <w:lvl w:ilvl="8" w:tplc="5AFCFA80" w:tentative="1">
@@ -22581,7 +22979,7 @@
         <w:ind w:left="7833" w:hanging="360"/>
       </w:pPr>
       <w:rPr>
-        <w:rFonts w:ascii="Wingdings" w:hAnsi="Wingdings" w:hint="default"/>
+        <w:rFonts w:hint="default" w:ascii="Wingdings" w:hAnsi="Wingdings"/>
       </w:rPr>
     </w:lvl>
   </w:abstractNum>
@@ -22598,7 +22996,7 @@
         <w:ind w:left="2073" w:hanging="360"/>
       </w:pPr>
       <w:rPr>
-        <w:rFonts w:ascii="Symbol" w:hAnsi="Symbol" w:hint="default"/>
+        <w:rFonts w:hint="default" w:ascii="Symbol" w:hAnsi="Symbol"/>
       </w:rPr>
     </w:lvl>
     <w:lvl w:ilvl="1" w:tplc="B7548000" w:tentative="1">
@@ -22610,7 +23008,7 @@
         <w:ind w:left="2793" w:hanging="360"/>
       </w:pPr>
       <w:rPr>
-        <w:rFonts w:ascii="Courier New" w:hAnsi="Courier New" w:hint="default"/>
+        <w:rFonts w:hint="default" w:ascii="Courier New" w:hAnsi="Courier New"/>
       </w:rPr>
     </w:lvl>
     <w:lvl w:ilvl="2" w:tplc="F34EB1FC" w:tentative="1">
@@ -22622,7 +23020,7 @@
         <w:ind w:left="3513" w:hanging="360"/>
       </w:pPr>
       <w:rPr>
-        <w:rFonts w:ascii="Wingdings" w:hAnsi="Wingdings" w:hint="default"/>
+        <w:rFonts w:hint="default" w:ascii="Wingdings" w:hAnsi="Wingdings"/>
       </w:rPr>
     </w:lvl>
     <w:lvl w:ilvl="3" w:tplc="84B20ED4" w:tentative="1">
@@ -22634,7 +23032,7 @@
         <w:ind w:left="4233" w:hanging="360"/>
       </w:pPr>
       <w:rPr>
-        <w:rFonts w:ascii="Symbol" w:hAnsi="Symbol" w:hint="default"/>
+        <w:rFonts w:hint="default" w:ascii="Symbol" w:hAnsi="Symbol"/>
       </w:rPr>
     </w:lvl>
     <w:lvl w:ilvl="4" w:tplc="4A6A1DA2" w:tentative="1">
@@ -22646,7 +23044,7 @@
         <w:ind w:left="4953" w:hanging="360"/>
       </w:pPr>
       <w:rPr>
-        <w:rFonts w:ascii="Courier New" w:hAnsi="Courier New" w:hint="default"/>
+        <w:rFonts w:hint="default" w:ascii="Courier New" w:hAnsi="Courier New"/>
       </w:rPr>
     </w:lvl>
     <w:lvl w:ilvl="5" w:tplc="22BE5240" w:tentative="1">
@@ -22658,7 +23056,7 @@
         <w:ind w:left="5673" w:hanging="360"/>
       </w:pPr>
       <w:rPr>
-        <w:rFonts w:ascii="Wingdings" w:hAnsi="Wingdings" w:hint="default"/>
+        <w:rFonts w:hint="default" w:ascii="Wingdings" w:hAnsi="Wingdings"/>
       </w:rPr>
     </w:lvl>
     <w:lvl w:ilvl="6" w:tplc="B7F6D66E" w:tentative="1">
@@ -22670,7 +23068,7 @@
         <w:ind w:left="6393" w:hanging="360"/>
       </w:pPr>
       <w:rPr>
-        <w:rFonts w:ascii="Symbol" w:hAnsi="Symbol" w:hint="default"/>
+        <w:rFonts w:hint="default" w:ascii="Symbol" w:hAnsi="Symbol"/>
       </w:rPr>
     </w:lvl>
     <w:lvl w:ilvl="7" w:tplc="CB50687A" w:tentative="1">
@@ -22682,7 +23080,7 @@
         <w:ind w:left="7113" w:hanging="360"/>
       </w:pPr>
       <w:rPr>
-        <w:rFonts w:ascii="Courier New" w:hAnsi="Courier New" w:hint="default"/>
+        <w:rFonts w:hint="default" w:ascii="Courier New" w:hAnsi="Courier New"/>
       </w:rPr>
     </w:lvl>
     <w:lvl w:ilvl="8" w:tplc="72A22BA0" w:tentative="1">
@@ -22694,7 +23092,7 @@
         <w:ind w:left="7833" w:hanging="360"/>
       </w:pPr>
       <w:rPr>
-        <w:rFonts w:ascii="Wingdings" w:hAnsi="Wingdings" w:hint="default"/>
+        <w:rFonts w:hint="default" w:ascii="Wingdings" w:hAnsi="Wingdings"/>
       </w:rPr>
     </w:lvl>
   </w:abstractNum>
@@ -22969,7 +23367,7 @@
         <w:ind w:left="295" w:hanging="295"/>
       </w:pPr>
       <w:rPr>
-        <w:rFonts w:ascii="Calibri" w:hAnsi="Calibri" w:hint="default"/>
+        <w:rFonts w:hint="default" w:ascii="Calibri" w:hAnsi="Calibri"/>
       </w:rPr>
     </w:lvl>
     <w:lvl w:ilvl="1" w:tplc="E59632AC">
@@ -23287,11 +23685,11 @@
 </file>
 
 <file path=word/styles.xml><?xml version="1.0" encoding="utf-8"?>
-<w:styles xmlns:mc="http://schemas.openxmlformats.org/markup-compatibility/2006" xmlns:r="http://schemas.openxmlformats.org/officeDocument/2006/relationships" xmlns:w="http://schemas.openxmlformats.org/wordprocessingml/2006/main" xmlns:w14="http://schemas.microsoft.com/office/word/2010/wordml" xmlns:w15="http://schemas.microsoft.com/office/word/2012/wordml" xmlns:w16cex="http://schemas.microsoft.com/office/word/2018/wordml/cex" xmlns:w16cid="http://schemas.microsoft.com/office/word/2016/wordml/cid" xmlns:w16="http://schemas.microsoft.com/office/word/2018/wordml" xmlns:w16du="http://schemas.microsoft.com/office/word/2023/wordml/word16du" xmlns:w16sdtdh="http://schemas.microsoft.com/office/word/2020/wordml/sdtdatahash" xmlns:w16sdtfl="http://schemas.microsoft.com/office/word/2024/wordml/sdtformatlock" xmlns:w16se="http://schemas.microsoft.com/office/word/2015/wordml/symex" mc:Ignorable="w14 w15 w16se w16cid w16 w16cex w16sdtdh w16sdtfl w16du">
+<w:styles xmlns:wp14="http://schemas.microsoft.com/office/word/2010/wordprocessingDrawing" xmlns:mc="http://schemas.openxmlformats.org/markup-compatibility/2006" xmlns:r="http://schemas.openxmlformats.org/officeDocument/2006/relationships" xmlns:w="http://schemas.openxmlformats.org/wordprocessingml/2006/main" xmlns:w14="http://schemas.microsoft.com/office/word/2010/wordml" xmlns:w15="http://schemas.microsoft.com/office/word/2012/wordml" xmlns:w16cex="http://schemas.microsoft.com/office/word/2018/wordml/cex" xmlns:w16cid="http://schemas.microsoft.com/office/word/2016/wordml/cid" xmlns:w16="http://schemas.microsoft.com/office/word/2018/wordml" xmlns:w16du="http://schemas.microsoft.com/office/word/2023/wordml/word16du" xmlns:w16sdtdh="http://schemas.microsoft.com/office/word/2020/wordml/sdtdatahash" xmlns:w16sdtfl="http://schemas.microsoft.com/office/word/2024/wordml/sdtformatlock" xmlns:w16se="http://schemas.microsoft.com/office/word/2015/wordml/symex" mc:Ignorable="w14 w15 w16se w16cid w16 w16cex w16sdtdh w16sdtfl w16du wp14">
   <w:docDefaults>
     <w:rPrDefault>
       <w:rPr>
-        <w:rFonts w:asciiTheme="minorHAnsi" w:eastAsiaTheme="minorHAnsi" w:hAnsiTheme="minorHAnsi" w:cstheme="minorBidi"/>
+        <w:rFonts w:asciiTheme="minorHAnsi" w:hAnsiTheme="minorHAnsi" w:eastAsiaTheme="minorHAnsi" w:cstheme="minorBidi"/>
         <w:kern w:val="2"/>
         <w:sz w:val="22"/>
         <w:szCs w:val="22"/>
@@ -23308,14 +23706,14 @@
   <w:latentStyles w:defLockedState="0" w:defUIPriority="99" w:defSemiHidden="0" w:defUnhideWhenUsed="0" w:defQFormat="0" w:count="376">
     <w:lsdException w:name="Normal" w:uiPriority="0" w:qFormat="1"/>
     <w:lsdException w:name="heading 1" w:uiPriority="9" w:qFormat="1"/>
-    <w:lsdException w:name="heading 2" w:semiHidden="1" w:uiPriority="9" w:unhideWhenUsed="1" w:qFormat="1"/>
-    <w:lsdException w:name="heading 3" w:semiHidden="1" w:uiPriority="9" w:unhideWhenUsed="1" w:qFormat="1"/>
-    <w:lsdException w:name="heading 4" w:semiHidden="1" w:uiPriority="9" w:unhideWhenUsed="1" w:qFormat="1"/>
-    <w:lsdException w:name="heading 5" w:semiHidden="1" w:uiPriority="9" w:unhideWhenUsed="1" w:qFormat="1"/>
-    <w:lsdException w:name="heading 6" w:semiHidden="1" w:uiPriority="9" w:unhideWhenUsed="1" w:qFormat="1"/>
-    <w:lsdException w:name="heading 7" w:semiHidden="1" w:uiPriority="9" w:unhideWhenUsed="1" w:qFormat="1"/>
-    <w:lsdException w:name="heading 8" w:semiHidden="1" w:uiPriority="9" w:unhideWhenUsed="1" w:qFormat="1"/>
-    <w:lsdException w:name="heading 9" w:semiHidden="1" w:uiPriority="9" w:unhideWhenUsed="1" w:qFormat="1"/>
+    <w:lsdException w:name="heading 2" w:uiPriority="9" w:semiHidden="1" w:unhideWhenUsed="1" w:qFormat="1"/>
+    <w:lsdException w:name="heading 3" w:uiPriority="9" w:semiHidden="1" w:unhideWhenUsed="1" w:qFormat="1"/>
+    <w:lsdException w:name="heading 4" w:uiPriority="9" w:semiHidden="1" w:unhideWhenUsed="1" w:qFormat="1"/>
+    <w:lsdException w:name="heading 5" w:uiPriority="9" w:semiHidden="1" w:unhideWhenUsed="1" w:qFormat="1"/>
+    <w:lsdException w:name="heading 6" w:uiPriority="9" w:semiHidden="1" w:unhideWhenUsed="1" w:qFormat="1"/>
+    <w:lsdException w:name="heading 7" w:uiPriority="9" w:semiHidden="1" w:unhideWhenUsed="1" w:qFormat="1"/>
+    <w:lsdException w:name="heading 8" w:uiPriority="9" w:semiHidden="1" w:unhideWhenUsed="1" w:qFormat="1"/>
+    <w:lsdException w:name="heading 9" w:uiPriority="9" w:semiHidden="1" w:unhideWhenUsed="1" w:qFormat="1"/>
     <w:lsdException w:name="index 1" w:semiHidden="1" w:unhideWhenUsed="1"/>
     <w:lsdException w:name="index 2" w:semiHidden="1" w:unhideWhenUsed="1"/>
     <w:lsdException w:name="index 3" w:semiHidden="1" w:unhideWhenUsed="1"/>
@@ -23325,22 +23723,22 @@
     <w:lsdException w:name="index 7" w:semiHidden="1" w:unhideWhenUsed="1"/>
     <w:lsdException w:name="index 8" w:semiHidden="1" w:unhideWhenUsed="1"/>
     <w:lsdException w:name="index 9" w:semiHidden="1" w:unhideWhenUsed="1"/>
-    <w:lsdException w:name="toc 1" w:semiHidden="1" w:uiPriority="39" w:unhideWhenUsed="1"/>
-    <w:lsdException w:name="toc 2" w:semiHidden="1" w:uiPriority="39" w:unhideWhenUsed="1"/>
-    <w:lsdException w:name="toc 3" w:semiHidden="1" w:uiPriority="39" w:unhideWhenUsed="1"/>
-    <w:lsdException w:name="toc 4" w:semiHidden="1" w:uiPriority="39" w:unhideWhenUsed="1"/>
-    <w:lsdException w:name="toc 5" w:semiHidden="1" w:uiPriority="39" w:unhideWhenUsed="1"/>
-    <w:lsdException w:name="toc 6" w:semiHidden="1" w:uiPriority="39" w:unhideWhenUsed="1"/>
-    <w:lsdException w:name="toc 7" w:semiHidden="1" w:uiPriority="39" w:unhideWhenUsed="1"/>
-    <w:lsdException w:name="toc 8" w:semiHidden="1" w:uiPriority="39" w:unhideWhenUsed="1"/>
-    <w:lsdException w:name="toc 9" w:semiHidden="1" w:uiPriority="39" w:unhideWhenUsed="1"/>
+    <w:lsdException w:name="toc 1" w:uiPriority="39" w:semiHidden="1" w:unhideWhenUsed="1"/>
+    <w:lsdException w:name="toc 2" w:uiPriority="39" w:semiHidden="1" w:unhideWhenUsed="1"/>
+    <w:lsdException w:name="toc 3" w:uiPriority="39" w:semiHidden="1" w:unhideWhenUsed="1"/>
+    <w:lsdException w:name="toc 4" w:uiPriority="39" w:semiHidden="1" w:unhideWhenUsed="1"/>
+    <w:lsdException w:name="toc 5" w:uiPriority="39" w:semiHidden="1" w:unhideWhenUsed="1"/>
+    <w:lsdException w:name="toc 6" w:uiPriority="39" w:semiHidden="1" w:unhideWhenUsed="1"/>
+    <w:lsdException w:name="toc 7" w:uiPriority="39" w:semiHidden="1" w:unhideWhenUsed="1"/>
+    <w:lsdException w:name="toc 8" w:uiPriority="39" w:semiHidden="1" w:unhideWhenUsed="1"/>
+    <w:lsdException w:name="toc 9" w:uiPriority="39" w:semiHidden="1" w:unhideWhenUsed="1"/>
     <w:lsdException w:name="Normal Indent" w:semiHidden="1" w:unhideWhenUsed="1"/>
     <w:lsdException w:name="footnote text" w:semiHidden="1" w:unhideWhenUsed="1"/>
     <w:lsdException w:name="annotation text" w:semiHidden="1" w:unhideWhenUsed="1"/>
     <w:lsdException w:name="header" w:semiHidden="1" w:unhideWhenUsed="1"/>
     <w:lsdException w:name="footer" w:semiHidden="1" w:unhideWhenUsed="1"/>
     <w:lsdException w:name="index heading" w:semiHidden="1" w:unhideWhenUsed="1"/>
-    <w:lsdException w:name="caption" w:semiHidden="1" w:uiPriority="35" w:unhideWhenUsed="1" w:qFormat="1"/>
+    <w:lsdException w:name="caption" w:uiPriority="35" w:semiHidden="1" w:unhideWhenUsed="1" w:qFormat="1"/>
     <w:lsdException w:name="table of figures" w:semiHidden="1" w:unhideWhenUsed="1"/>
     <w:lsdException w:name="envelope address" w:semiHidden="1" w:unhideWhenUsed="1"/>
     <w:lsdException w:name="envelope return" w:semiHidden="1" w:unhideWhenUsed="1"/>
@@ -23371,7 +23769,7 @@
     <w:lsdException w:name="Title" w:uiPriority="10" w:qFormat="1"/>
     <w:lsdException w:name="Closing" w:semiHidden="1" w:unhideWhenUsed="1"/>
     <w:lsdException w:name="Signature" w:semiHidden="1" w:unhideWhenUsed="1"/>
-    <w:lsdException w:name="Default Paragraph Font" w:semiHidden="1" w:uiPriority="1" w:unhideWhenUsed="1"/>
+    <w:lsdException w:name="Default Paragraph Font" w:uiPriority="1" w:semiHidden="1" w:unhideWhenUsed="1"/>
     <w:lsdException w:name="Body Text" w:semiHidden="1" w:unhideWhenUsed="1"/>
     <w:lsdException w:name="Body Text Indent" w:semiHidden="1" w:unhideWhenUsed="1"/>
     <w:lsdException w:name="List Continue" w:semiHidden="1" w:unhideWhenUsed="1"/>
@@ -23571,8 +23969,8 @@
     <w:lsdException w:name="Subtle Reference" w:uiPriority="31" w:qFormat="1"/>
     <w:lsdException w:name="Intense Reference" w:uiPriority="32" w:qFormat="1"/>
     <w:lsdException w:name="Book Title" w:uiPriority="33" w:qFormat="1"/>
-    <w:lsdException w:name="Bibliography" w:semiHidden="1" w:uiPriority="37" w:unhideWhenUsed="1"/>
-    <w:lsdException w:name="TOC Heading" w:semiHidden="1" w:uiPriority="39" w:unhideWhenUsed="1" w:qFormat="1"/>
+    <w:lsdException w:name="Bibliography" w:uiPriority="37" w:semiHidden="1" w:unhideWhenUsed="1"/>
+    <w:lsdException w:name="TOC Heading" w:uiPriority="39" w:semiHidden="1" w:unhideWhenUsed="1" w:qFormat="1"/>
     <w:lsdException w:name="Plain Table 1" w:uiPriority="41"/>
     <w:lsdException w:name="Plain Table 2" w:uiPriority="42"/>
     <w:lsdException w:name="Plain Table 3" w:uiPriority="43"/>
@@ -23683,18 +24081,18 @@
     <w:lsdException w:name="Unresolved Mention" w:semiHidden="1" w:unhideWhenUsed="1"/>
     <w:lsdException w:name="Smart Link" w:semiHidden="1" w:unhideWhenUsed="1"/>
   </w:latentStyles>
-  <w:style w:type="paragraph" w:default="1" w:styleId="Normal">
+  <w:style w:type="paragraph" w:styleId="Normal" w:default="1">
     <w:name w:val="Normal"/>
     <w:qFormat/>
     <w:rsid w:val="007B3FB0"/>
   </w:style>
-  <w:style w:type="character" w:default="1" w:styleId="DefaultParagraphFont">
+  <w:style w:type="character" w:styleId="DefaultParagraphFont" w:default="1">
     <w:name w:val="Default Paragraph Font"/>
     <w:uiPriority w:val="1"/>
     <w:semiHidden/>
     <w:unhideWhenUsed/>
   </w:style>
-  <w:style w:type="table" w:default="1" w:styleId="TableNormal">
+  <w:style w:type="table" w:styleId="TableNormal" w:default="1">
     <w:name w:val="Normal Table"/>
     <w:uiPriority w:val="99"/>
     <w:semiHidden/>
@@ -23709,7 +24107,7 @@
       </w:tblCellMar>
     </w:tblPr>
   </w:style>
-  <w:style w:type="numbering" w:default="1" w:styleId="NoList">
+  <w:style w:type="numbering" w:styleId="NoList" w:default="1">
     <w:name w:val="No List"/>
     <w:uiPriority w:val="99"/>
     <w:semiHidden/>
@@ -23730,7 +24128,7 @@
       <w:spacing w:after="0" w:line="240" w:lineRule="auto"/>
     </w:pPr>
   </w:style>
-  <w:style w:type="character" w:customStyle="1" w:styleId="HeaderChar">
+  <w:style w:type="character" w:styleId="HeaderChar" w:customStyle="1">
     <w:name w:val="Header Char"/>
     <w:basedOn w:val="DefaultParagraphFont"/>
     <w:link w:val="Header"/>
@@ -23752,7 +24150,7 @@
       <w:spacing w:after="0" w:line="240" w:lineRule="auto"/>
     </w:pPr>
   </w:style>
-  <w:style w:type="character" w:customStyle="1" w:styleId="FooterChar">
+  <w:style w:type="character" w:styleId="FooterChar" w:customStyle="1">
     <w:name w:val="Footer Char"/>
     <w:basedOn w:val="DefaultParagraphFont"/>
     <w:link w:val="Footer"/>
@@ -23781,7 +24179,7 @@
       <w:spacing w:before="100" w:beforeAutospacing="1" w:after="100" w:afterAutospacing="1" w:line="240" w:lineRule="auto"/>
     </w:pPr>
     <w:rPr>
-      <w:rFonts w:ascii="Times New Roman" w:eastAsia="Times New Roman" w:hAnsi="Times New Roman" w:cs="Times New Roman"/>
+      <w:rFonts w:ascii="Times New Roman" w:hAnsi="Times New Roman" w:eastAsia="Times New Roman" w:cs="Times New Roman"/>
       <w:kern w:val="0"/>
       <w:sz w:val="24"/>
       <w:szCs w:val="24"/>
@@ -23833,7 +24231,7 @@
         <w:guid w:val="{97435E07-704D-4BF4-BA55-42323611E1C1}"/>
       </w:docPartPr>
       <w:docPartBody>
-        <w:p>
+        <w:p xmlns:wp14="http://schemas.microsoft.com/office/word/2010/wordml" wp14:textId="77777777">
           <w:pPr>
             <w:pStyle w:val="6DE1B9C51D034C67B34C8A828B6FD643"/>
           </w:pPr>
@@ -23864,7 +24262,7 @@
         <w:guid w:val="{D352EAD0-3640-40B1-B63C-496E15BC8912}"/>
       </w:docPartPr>
       <w:docPartBody>
-        <w:p>
+        <w:p xmlns:wp14="http://schemas.microsoft.com/office/word/2010/wordml" wp14:textId="77777777">
           <w:pPr>
             <w:pStyle w:val="1C5C72B979AA45D5BDC023A31C281734"/>
           </w:pPr>
@@ -23874,36 +24272,6 @@
               <w:color w:val="156082" w:themeColor="accent1"/>
             </w:rPr>
             <w:t>[Document title]</w:t>
-          </w:r>
-        </w:p>
-      </w:docPartBody>
-    </w:docPart>
-    <w:docPart>
-      <w:docPartPr>
-        <w:name w:val="5E1A04C9435A4F23BF3CC5756193DBA0"/>
-        <w:category>
-          <w:name w:val="General"/>
-          <w:gallery w:val="placeholder"/>
-        </w:category>
-        <w:types>
-          <w:type w:val="bbPlcHdr"/>
-        </w:types>
-        <w:behaviors>
-          <w:behavior w:val="content"/>
-        </w:behaviors>
-        <w:guid w:val="{46C99239-8818-4946-BFB2-2AD7EC0B926B}"/>
-      </w:docPartPr>
-      <w:docPartBody>
-        <w:p>
-          <w:pPr>
-            <w:pStyle w:val="5E1A04C9435A4F23BF3CC5756193DBA0"/>
-          </w:pPr>
-          <w:r>
-            <w:rPr>
-              <w:caps/>
-              <w:color w:val="FFFFFF" w:themeColor="background1"/>
-            </w:rPr>
-            <w:t>[Author Name]</w:t>
           </w:r>
         </w:p>
       </w:docPartBody>
@@ -24480,7 +24848,7 @@
 </file>
 
 <file path=word/theme/theme1.xml><?xml version="1.0" encoding="utf-8"?>
-<a:theme xmlns:a="http://schemas.openxmlformats.org/drawingml/2006/main" name="Office Theme">
+<a:theme xmlns:a="http://schemas.openxmlformats.org/drawingml/2006/main" xmlns:thm15="http://schemas.microsoft.com/office/thememl/2012/main" name="Office Theme">
   <a:themeElements>
     <a:clrScheme name="Office">
       <a:dk1>

</xml_diff>